<commit_message>
ajout UNG et correction faute orthographe
</commit_message>
<xml_diff>
--- a/Projet_Proxy/rapport_projet_rs.docx
+++ b/Projet_Proxy/rapport_projet_rs.docx
@@ -1,6 +1,6 @@
 
 <file path=word/document.xml><?xml version="1.0" encoding="utf-8"?>
-<w:document xmlns:wpc="http://schemas.microsoft.com/office/word/2010/wordprocessingCanvas" xmlns:mo="http://schemas.microsoft.com/office/mac/office/2008/main" xmlns:mc="http://schemas.openxmlformats.org/markup-compatibility/2006" xmlns:mv="urn:schemas-microsoft-com:mac:vml" xmlns:o="urn:schemas-microsoft-com:office:office" xmlns:r="http://schemas.openxmlformats.org/officeDocument/2006/relationships" xmlns:m="http://schemas.openxmlformats.org/officeDocument/2006/math" xmlns:v="urn:schemas-microsoft-com:vml" xmlns:wp14="http://schemas.microsoft.com/office/word/2010/wordprocessingDrawing" xmlns:wp="http://schemas.openxmlformats.org/drawingml/2006/wordprocessingDrawing" xmlns:w10="urn:schemas-microsoft-com:office:word" xmlns:w="http://schemas.openxmlformats.org/wordprocessingml/2006/main" xmlns:w14="http://schemas.microsoft.com/office/word/2010/wordml" xmlns:w15="http://schemas.microsoft.com/office/word/2012/wordml" xmlns:wpg="http://schemas.microsoft.com/office/word/2010/wordprocessingGroup" xmlns:wpi="http://schemas.microsoft.com/office/word/2010/wordprocessingInk" xmlns:wne="http://schemas.microsoft.com/office/word/2006/wordml" xmlns:wps="http://schemas.microsoft.com/office/word/2010/wordprocessingShape" mc:Ignorable="w14 w15 wp14">
+<w:document xmlns:wpc="http://schemas.microsoft.com/office/word/2010/wordprocessingCanvas" xmlns:mo="http://schemas.microsoft.com/office/mac/office/2008/main" xmlns:mc="http://schemas.openxmlformats.org/markup-compatibility/2006" xmlns:mv="urn:schemas-microsoft-com:mac:vml" xmlns:o="urn:schemas-microsoft-com:office:office" xmlns:r="http://schemas.openxmlformats.org/officeDocument/2006/relationships" xmlns:m="http://schemas.openxmlformats.org/officeDocument/2006/math" xmlns:v="urn:schemas-microsoft-com:vml" xmlns:wp14="http://schemas.microsoft.com/office/word/2010/wordprocessingDrawing" xmlns:wp="http://schemas.openxmlformats.org/drawingml/2006/wordprocessingDrawing" xmlns:w10="urn:schemas-microsoft-com:office:word" xmlns:w="http://schemas.openxmlformats.org/wordprocessingml/2006/main" xmlns:w14="http://schemas.microsoft.com/office/word/2010/wordml" xmlns:wpg="http://schemas.microsoft.com/office/word/2010/wordprocessingGroup" xmlns:wpi="http://schemas.microsoft.com/office/word/2010/wordprocessingInk" xmlns:wne="http://schemas.microsoft.com/office/word/2006/wordml" xmlns:wps="http://schemas.microsoft.com/office/word/2010/wordprocessingShape" mc:Ignorable="w14 wp14">
   <w:background w:color="FFFFFF"/>
   <w:body>
     <w:p>
@@ -33,7 +33,7 @@
                     <pic:cNvPicPr preferRelativeResize="0"/>
                   </pic:nvPicPr>
                   <pic:blipFill>
-                    <a:blip r:embed="rId5"/>
+                    <a:blip r:embed="rId6"/>
                     <a:srcRect/>
                     <a:stretch>
                       <a:fillRect/>
@@ -81,7 +81,7 @@
                     <pic:cNvPicPr preferRelativeResize="0"/>
                   </pic:nvPicPr>
                   <pic:blipFill>
-                    <a:blip r:embed="rId6"/>
+                    <a:blip r:embed="rId7"/>
                     <a:srcRect/>
                     <a:stretch>
                       <a:fillRect/>
@@ -237,13 +237,13 @@
       <w:pPr>
         <w:jc w:val="center"/>
         <w:rPr>
-          <w:rStyle w:val="Emphaseintense"/>
+          <w:rStyle w:val="Forteaccentuation"/>
           <w:sz w:val="32"/>
         </w:rPr>
       </w:pPr>
       <w:r>
         <w:rPr>
-          <w:rStyle w:val="Emphaseintense"/>
+          <w:rStyle w:val="Forteaccentuation"/>
           <w:sz w:val="32"/>
         </w:rPr>
         <w:t>Rédigé par</w:t>
@@ -253,39 +253,41 @@
       <w:pPr>
         <w:jc w:val="center"/>
         <w:rPr>
-          <w:rStyle w:val="Emphaseintense"/>
+          <w:rStyle w:val="Forteaccentuation"/>
           <w:sz w:val="32"/>
         </w:rPr>
       </w:pPr>
       <w:r>
         <w:rPr>
-          <w:rStyle w:val="Emphaseintense"/>
+          <w:rStyle w:val="Forteaccentuation"/>
           <w:sz w:val="32"/>
         </w:rPr>
-        <w:t xml:space="preserve">Jean-Baptiste DOMINGUEZ, </w:t>
-      </w:r>
-      <w:r>
-        <w:rPr>
-          <w:rStyle w:val="Emphaseintense"/>
-          <w:sz w:val="32"/>
-        </w:rPr>
-        <w:t xml:space="preserve">Henry </w:t>
+        <w:t xml:space="preserve">Jean-Baptiste DOMINGUEZ, Henry </w:t>
       </w:r>
       <w:bookmarkStart w:id="0" w:name="h.2a9atdnc3clx" w:colFirst="0" w:colLast="0"/>
       <w:bookmarkEnd w:id="0"/>
+      <w:r>
+        <w:rPr>
+          <w:rStyle w:val="Forteaccentuation"/>
+          <w:sz w:val="32"/>
+        </w:rPr>
+        <w:t>UNG</w:t>
+      </w:r>
     </w:p>
     <w:p>
       <w:pPr>
         <w:jc w:val="center"/>
       </w:pPr>
-      <w:bookmarkStart w:id="1" w:name="_GoBack"/>
-      <w:bookmarkEnd w:id="1"/>
     </w:p>
     <w:sdt>
       <w:sdtPr>
         <w:rPr>
+          <w:rFonts w:ascii="Arial" w:eastAsia="Arial" w:hAnsi="Arial" w:cs="Arial"/>
           <w:b w:val="0"/>
+          <w:bCs w:val="0"/>
+          <w:color w:val="000000"/>
           <w:sz w:val="40"/>
+          <w:szCs w:val="22"/>
         </w:rPr>
         <w:id w:val="1306196640"/>
         <w:docPartObj>
@@ -295,12 +297,9 @@
       </w:sdtPr>
       <w:sdtEndPr>
         <w:rPr>
-          <w:rFonts w:ascii="Arial" w:eastAsia="Arial" w:hAnsi="Arial" w:cs="Arial"/>
           <w:b/>
           <w:noProof/>
-          <w:color w:val="000000"/>
           <w:sz w:val="22"/>
-          <w:szCs w:val="22"/>
         </w:rPr>
       </w:sdtEndPr>
       <w:sdtContent>
@@ -853,15 +852,12 @@
         <w:spacing w:after="200"/>
         <w:contextualSpacing w:val="0"/>
       </w:pPr>
-      <w:bookmarkStart w:id="2" w:name="_Toc451197041"/>
+      <w:bookmarkStart w:id="1" w:name="_Toc451197041"/>
       <w:r>
         <w:lastRenderedPageBreak/>
-        <w:t>Q</w:t>
-      </w:r>
-      <w:r>
-        <w:t>uestion 1</w:t>
-      </w:r>
-      <w:bookmarkEnd w:id="2"/>
+        <w:t>Question 1</w:t>
+      </w:r>
+      <w:bookmarkEnd w:id="1"/>
       <w:r>
         <w:t xml:space="preserve"> </w:t>
       </w:r>
@@ -874,21 +870,7 @@
         <w:rPr>
           <w:rFonts w:ascii="Calibri" w:eastAsia="Calibri" w:hAnsi="Calibri" w:cs="Calibri"/>
         </w:rPr>
-        <w:t xml:space="preserve">A l’aide du logiciel </w:t>
-      </w:r>
-      <w:proofErr w:type="spellStart"/>
-      <w:r>
-        <w:rPr>
-          <w:rFonts w:ascii="Calibri" w:eastAsia="Calibri" w:hAnsi="Calibri" w:cs="Calibri"/>
-        </w:rPr>
-        <w:t>Wireshark</w:t>
-      </w:r>
-      <w:proofErr w:type="spellEnd"/>
-      <w:r>
-        <w:rPr>
-          <w:rFonts w:ascii="Calibri" w:eastAsia="Calibri" w:hAnsi="Calibri" w:cs="Calibri"/>
-        </w:rPr>
-        <w:t xml:space="preserve"> nous avons analysé les échanges entre notre machine et un serveur web. Voici la capture d’écran que nous obtenons. </w:t>
+        <w:t xml:space="preserve">A l’aide du logiciel Wireshark nous avons analysé les échanges entre notre machine et un serveur web. Voici la capture d’écran que nous obtenons. </w:t>
       </w:r>
     </w:p>
     <w:p>
@@ -913,7 +895,7 @@
                     <pic:cNvPicPr preferRelativeResize="0"/>
                   </pic:nvPicPr>
                   <pic:blipFill>
-                    <a:blip r:embed="rId7"/>
+                    <a:blip r:embed="rId8"/>
                     <a:srcRect/>
                     <a:stretch>
                       <a:fillRect/>
@@ -944,43 +926,7 @@
         <w:rPr>
           <w:rFonts w:ascii="Calibri" w:eastAsia="Calibri" w:hAnsi="Calibri" w:cs="Calibri"/>
         </w:rPr>
-        <w:t xml:space="preserve">C’est le paquet nº7625 qui nous intéresse. Nous observons que l’adresse IP de destination du serveur web à </w:t>
-      </w:r>
-      <w:r>
-        <w:rPr>
-          <w:rFonts w:ascii="Calibri" w:eastAsia="Calibri" w:hAnsi="Calibri" w:cs="Calibri"/>
-        </w:rPr>
-        <w:t xml:space="preserve">l’adresse </w:t>
-      </w:r>
-      <w:proofErr w:type="spellStart"/>
-      <w:proofErr w:type="gramStart"/>
-      <w:r>
-        <w:rPr>
-          <w:rFonts w:ascii="Calibri" w:eastAsia="Calibri" w:hAnsi="Calibri" w:cs="Calibri"/>
-        </w:rPr>
-        <w:t>http.host</w:t>
-      </w:r>
-      <w:proofErr w:type="spellEnd"/>
-      <w:proofErr w:type="gramEnd"/>
-      <w:r>
-        <w:rPr>
-          <w:rFonts w:ascii="Calibri" w:eastAsia="Calibri" w:hAnsi="Calibri" w:cs="Calibri"/>
-        </w:rPr>
-        <w:t xml:space="preserve"> == "telecomnancy.univ-lorraine.fr" est 193.54.21.201 et que notre adresse IP est 192.168.1.9 Pour en être sûr nous utilisons la commande </w:t>
-      </w:r>
-      <w:proofErr w:type="spellStart"/>
-      <w:r>
-        <w:rPr>
-          <w:rFonts w:ascii="Calibri" w:eastAsia="Calibri" w:hAnsi="Calibri" w:cs="Calibri"/>
-        </w:rPr>
-        <w:t>ifconfig</w:t>
-      </w:r>
-      <w:proofErr w:type="spellEnd"/>
-      <w:r>
-        <w:rPr>
-          <w:rFonts w:ascii="Calibri" w:eastAsia="Calibri" w:hAnsi="Calibri" w:cs="Calibri"/>
-        </w:rPr>
-        <w:t xml:space="preserve"> dans le terminal </w:t>
+        <w:t xml:space="preserve">C’est le paquet nº7625 qui nous intéresse. Nous observons que l’adresse IP de destination du serveur web à l’adresse http.host == "telecomnancy.univ-lorraine.fr" est 193.54.21.201 et que notre adresse IP est 192.168.1.9 Pour en être sûr nous utilisons la commande ifconfig dans le terminal </w:t>
       </w:r>
     </w:p>
     <w:p>
@@ -1005,7 +951,7 @@
                     <pic:cNvPicPr preferRelativeResize="0"/>
                   </pic:nvPicPr>
                   <pic:blipFill>
-                    <a:blip r:embed="rId8"/>
+                    <a:blip r:embed="rId9"/>
                     <a:srcRect/>
                     <a:stretch>
                       <a:fillRect/>
@@ -1037,144 +983,40 @@
           <w:rFonts w:ascii="Calibri" w:eastAsia="Calibri" w:hAnsi="Calibri" w:cs="Calibri"/>
         </w:rPr>
         <w:lastRenderedPageBreak/>
-        <w:t xml:space="preserve">A la ligne </w:t>
-      </w:r>
-      <w:proofErr w:type="spellStart"/>
+        <w:t xml:space="preserve">A la ligne inet on observe que notre adresse IP est bien 192.168.1.9 nous utilisons le netmask 0xffffffff00 et notre adresse de broadcast est 192.168.1.255 </w:t>
+      </w:r>
+    </w:p>
+    <w:p>
+      <w:pPr>
+        <w:spacing w:after="200"/>
+      </w:pPr>
       <w:r>
         <w:rPr>
           <w:rFonts w:ascii="Calibri" w:eastAsia="Calibri" w:hAnsi="Calibri" w:cs="Calibri"/>
         </w:rPr>
-        <w:t>inet</w:t>
-      </w:r>
-      <w:proofErr w:type="spellEnd"/>
+        <w:t>Afin de mieux voir ce qui nous intéresse nous utilisons le filtre “ip.addr == 193.54.21.201” qui nous permet de n’afficher que la “discussion” entre notre client et le serveur web de telecomnancy.eu</w:t>
+      </w:r>
+    </w:p>
+    <w:p>
+      <w:pPr>
+        <w:spacing w:after="200"/>
+      </w:pPr>
       <w:r>
         <w:rPr>
           <w:rFonts w:ascii="Calibri" w:eastAsia="Calibri" w:hAnsi="Calibri" w:cs="Calibri"/>
         </w:rPr>
-        <w:t xml:space="preserve"> on observe que notre adresse IP est bien 192.168.1.9 n</w:t>
-      </w:r>
+        <w:t xml:space="preserve">Pour accéder au site on fait une requête HTTP d’une longueur de 654 bits :”GET / HTTP/1.1” on utilise l’Internet Protocol Version 4 (IPv4) et la Transmission Control Protocol (TCP) afin d'établir une connexion et garantir la bonne transmission des données. </w:t>
+      </w:r>
+    </w:p>
+    <w:p>
+      <w:pPr>
+        <w:spacing w:after="200"/>
+      </w:pPr>
       <w:r>
         <w:rPr>
           <w:rFonts w:ascii="Calibri" w:eastAsia="Calibri" w:hAnsi="Calibri" w:cs="Calibri"/>
         </w:rPr>
-        <w:t xml:space="preserve">ous utilisons le </w:t>
-      </w:r>
-      <w:proofErr w:type="spellStart"/>
-      <w:r>
-        <w:rPr>
-          <w:rFonts w:ascii="Calibri" w:eastAsia="Calibri" w:hAnsi="Calibri" w:cs="Calibri"/>
-        </w:rPr>
-        <w:t>netmask</w:t>
-      </w:r>
-      <w:proofErr w:type="spellEnd"/>
-      <w:r>
-        <w:rPr>
-          <w:rFonts w:ascii="Calibri" w:eastAsia="Calibri" w:hAnsi="Calibri" w:cs="Calibri"/>
-        </w:rPr>
-        <w:t xml:space="preserve"> 0xffffffff00 et notre adresse de broadcast est 192.168.1.255 </w:t>
-      </w:r>
-    </w:p>
-    <w:p>
-      <w:pPr>
-        <w:spacing w:after="200"/>
-      </w:pPr>
-      <w:r>
-        <w:rPr>
-          <w:rFonts w:ascii="Calibri" w:eastAsia="Calibri" w:hAnsi="Calibri" w:cs="Calibri"/>
-        </w:rPr>
-        <w:t>Afin de mieux voir ce qui nous intéresse nous utilisons le filtre “</w:t>
-      </w:r>
-      <w:proofErr w:type="spellStart"/>
-      <w:proofErr w:type="gramStart"/>
-      <w:r>
-        <w:rPr>
-          <w:rFonts w:ascii="Calibri" w:eastAsia="Calibri" w:hAnsi="Calibri" w:cs="Calibri"/>
-        </w:rPr>
-        <w:t>ip.addr</w:t>
-      </w:r>
-      <w:proofErr w:type="spellEnd"/>
-      <w:proofErr w:type="gramEnd"/>
-      <w:r>
-        <w:rPr>
-          <w:rFonts w:ascii="Calibri" w:eastAsia="Calibri" w:hAnsi="Calibri" w:cs="Calibri"/>
-        </w:rPr>
-        <w:t xml:space="preserve"> == 193.54.21.201” qui nous permet de n’afficher que la “discussion” entre notre client et le s</w:t>
-      </w:r>
-      <w:r>
-        <w:rPr>
-          <w:rFonts w:ascii="Calibri" w:eastAsia="Calibri" w:hAnsi="Calibri" w:cs="Calibri"/>
-        </w:rPr>
-        <w:t>erveur web de telecomnancy.eu</w:t>
-      </w:r>
-    </w:p>
-    <w:p>
-      <w:pPr>
-        <w:spacing w:after="200"/>
-      </w:pPr>
-      <w:r>
-        <w:rPr>
-          <w:rFonts w:ascii="Calibri" w:eastAsia="Calibri" w:hAnsi="Calibri" w:cs="Calibri"/>
-        </w:rPr>
-        <w:t>Pour accéder au site on fait une requête HTTP d’une longueur de 654 bits</w:t>
-      </w:r>
-      <w:proofErr w:type="gramStart"/>
-      <w:r>
-        <w:rPr>
-          <w:rFonts w:ascii="Calibri" w:eastAsia="Calibri" w:hAnsi="Calibri" w:cs="Calibri"/>
-        </w:rPr>
-        <w:t xml:space="preserve"> :”</w:t>
-      </w:r>
-      <w:proofErr w:type="gramEnd"/>
-      <w:r>
-        <w:rPr>
-          <w:rFonts w:ascii="Calibri" w:eastAsia="Calibri" w:hAnsi="Calibri" w:cs="Calibri"/>
-        </w:rPr>
-        <w:t>GET / HTTP/1.1” on utilise l’Internet Protocol Version 4 (IPv4) et la Transmission Control Protocol (TCP) afin d'établir une connexion et garantir la b</w:t>
-      </w:r>
-      <w:r>
-        <w:rPr>
-          <w:rFonts w:ascii="Calibri" w:eastAsia="Calibri" w:hAnsi="Calibri" w:cs="Calibri"/>
-        </w:rPr>
-        <w:t xml:space="preserve">onne transmission des données. </w:t>
-      </w:r>
-    </w:p>
-    <w:p>
-      <w:pPr>
-        <w:spacing w:after="200"/>
-      </w:pPr>
-      <w:r>
-        <w:rPr>
-          <w:rFonts w:ascii="Calibri" w:eastAsia="Calibri" w:hAnsi="Calibri" w:cs="Calibri"/>
-        </w:rPr>
-        <w:t>On effectue une demande de connexion ainsi le serveur web et le client s’échange des données lorsque la requête GET est satisfaite on reçoit</w:t>
-      </w:r>
-      <w:proofErr w:type="gramStart"/>
-      <w:r>
-        <w:rPr>
-          <w:rFonts w:ascii="Calibri" w:eastAsia="Calibri" w:hAnsi="Calibri" w:cs="Calibri"/>
-        </w:rPr>
-        <w:t xml:space="preserve"> :”</w:t>
-      </w:r>
-      <w:proofErr w:type="gramEnd"/>
-      <w:r>
-        <w:rPr>
-          <w:rFonts w:ascii="Calibri" w:eastAsia="Calibri" w:hAnsi="Calibri" w:cs="Calibri"/>
-        </w:rPr>
-        <w:t>HTTP/1.1 200 OK  (</w:t>
-      </w:r>
-      <w:proofErr w:type="spellStart"/>
-      <w:r>
-        <w:rPr>
-          <w:rFonts w:ascii="Calibri" w:eastAsia="Calibri" w:hAnsi="Calibri" w:cs="Calibri"/>
-        </w:rPr>
-        <w:t>text</w:t>
-      </w:r>
-      <w:proofErr w:type="spellEnd"/>
-      <w:r>
-        <w:rPr>
-          <w:rFonts w:ascii="Calibri" w:eastAsia="Calibri" w:hAnsi="Calibri" w:cs="Calibri"/>
-        </w:rPr>
-        <w:t xml:space="preserve">/html)”. </w:t>
+        <w:t xml:space="preserve">On effectue une demande de connexion ainsi le serveur web et le client s’échange des données lorsque la requête GET est satisfaite on reçoit :”HTTP/1.1 200 OK  (text/html)”. </w:t>
       </w:r>
     </w:p>
     <w:p>
@@ -1199,7 +1041,7 @@
                     <pic:cNvPicPr preferRelativeResize="0"/>
                   </pic:nvPicPr>
                   <pic:blipFill>
-                    <a:blip r:embed="rId9"/>
+                    <a:blip r:embed="rId10"/>
                     <a:srcRect/>
                     <a:stretch>
                       <a:fillRect/>
@@ -1232,74 +1074,60 @@
         </w:rPr>
         <w:t xml:space="preserve">On cherche ensuite le </w:t>
       </w:r>
-      <w:proofErr w:type="spellStart"/>
       <w:r>
         <w:rPr>
           <w:rFonts w:ascii="Calibri" w:eastAsia="Calibri" w:hAnsi="Calibri" w:cs="Calibri"/>
         </w:rPr>
-        <w:t>three-way</w:t>
-      </w:r>
-      <w:proofErr w:type="spellEnd"/>
+        <w:t>« </w:t>
+      </w:r>
       <w:r>
         <w:rPr>
           <w:rFonts w:ascii="Calibri" w:eastAsia="Calibri" w:hAnsi="Calibri" w:cs="Calibri"/>
         </w:rPr>
-        <w:t xml:space="preserve"> </w:t>
-      </w:r>
-      <w:proofErr w:type="spellStart"/>
+        <w:t>three-way handshake</w:t>
+      </w:r>
       <w:r>
         <w:rPr>
           <w:rFonts w:ascii="Calibri" w:eastAsia="Calibri" w:hAnsi="Calibri" w:cs="Calibri"/>
         </w:rPr>
-        <w:t>handshake</w:t>
-      </w:r>
-      <w:proofErr w:type="spellEnd"/>
+        <w:t> »</w:t>
+      </w:r>
       <w:r>
         <w:rPr>
           <w:rFonts w:ascii="Calibri" w:eastAsia="Calibri" w:hAnsi="Calibri" w:cs="Calibri"/>
         </w:rPr>
-        <w:t xml:space="preserve"> qui c</w:t>
-      </w:r>
+        <w:t xml:space="preserve"> qui caractérise TCP et qui garantie que la connexion a bien été effectué. On trouve les réponses respectives des paquets [SYN] numérotés 7645 et 7646 au paquet nº7649 [SYN, ACK] et nº7650 [ACK] ainsi qu’au paquet nº 7651 [SYN, ACK] et nº 7652 [ACK]. Avant on observe que deux requêtes HTTP “GET”ont été effectuées pour récupérer des données. Globalement, plus d’un milliers de paquets on été échangés entre le client et le serveur web. Le dernier paquet portant le numéro 8181. </w:t>
+      </w:r>
+    </w:p>
+    <w:p>
+      <w:pPr>
+        <w:pStyle w:val="Titre1"/>
+        <w:spacing w:after="200"/>
+        <w:contextualSpacing w:val="0"/>
+      </w:pPr>
+      <w:bookmarkStart w:id="2" w:name="h.36rzpg47lz6u" w:colFirst="0" w:colLast="0"/>
+      <w:bookmarkStart w:id="3" w:name="_Toc451197042"/>
+      <w:bookmarkEnd w:id="2"/>
+      <w:r>
+        <w:t>Question 2</w:t>
+      </w:r>
+      <w:bookmarkEnd w:id="3"/>
+    </w:p>
+    <w:p>
+      <w:pPr>
+        <w:spacing w:after="200"/>
+      </w:pPr>
       <w:r>
         <w:rPr>
           <w:rFonts w:ascii="Calibri" w:eastAsia="Calibri" w:hAnsi="Calibri" w:cs="Calibri"/>
         </w:rPr>
-        <w:t>aractérise TCP et qui garantie que la connexion a bien été effectué. On trouve les réponses respectives des paquets [SYN] numérotés 7645 et 7646 au paquet nº7649 [SYN, ACK] et nº7650 [ACK] ainsi qu’au paquet nº 7651 [SYN, ACK] et nº 7652 [ACK]. Avant on ob</w:t>
-      </w:r>
-      <w:r>
-        <w:rPr>
-          <w:rFonts w:ascii="Calibri" w:eastAsia="Calibri" w:hAnsi="Calibri" w:cs="Calibri"/>
-        </w:rPr>
-        <w:t>serve que deux requêtes HTTP “</w:t>
-      </w:r>
-      <w:proofErr w:type="spellStart"/>
-      <w:r>
-        <w:rPr>
-          <w:rFonts w:ascii="Calibri" w:eastAsia="Calibri" w:hAnsi="Calibri" w:cs="Calibri"/>
-        </w:rPr>
-        <w:t>GET”ont</w:t>
-      </w:r>
-      <w:proofErr w:type="spellEnd"/>
-      <w:r>
-        <w:rPr>
-          <w:rFonts w:ascii="Calibri" w:eastAsia="Calibri" w:hAnsi="Calibri" w:cs="Calibri"/>
-        </w:rPr>
-        <w:t xml:space="preserve"> été effectuées pour récupérer des données. Globalement, plus </w:t>
-      </w:r>
-      <w:proofErr w:type="gramStart"/>
-      <w:r>
-        <w:rPr>
-          <w:rFonts w:ascii="Calibri" w:eastAsia="Calibri" w:hAnsi="Calibri" w:cs="Calibri"/>
-        </w:rPr>
-        <w:t>d’un milliers</w:t>
-      </w:r>
-      <w:proofErr w:type="gramEnd"/>
-      <w:r>
-        <w:rPr>
-          <w:rFonts w:ascii="Calibri" w:eastAsia="Calibri" w:hAnsi="Calibri" w:cs="Calibri"/>
-        </w:rPr>
-        <w:t xml:space="preserve"> de paquets on été échangés entre le client et le serveur web. Le dernier paquet portant le numéro 8181. </w:t>
-      </w:r>
+        <w:t xml:space="preserve">Pour configurer notre machine afin d’utiliser le serveur proxy que nous avons programmé nous allons dans les paramètres réseaux. Nous entrons l’adresse et le numéro de port adéquat. Soit 127.0.0.1 pour l’adresse IP et 1330 port le numéro de port. </w:t>
+      </w:r>
+    </w:p>
+    <w:p>
+      <w:pPr>
+        <w:spacing w:after="200"/>
+      </w:pPr>
     </w:p>
     <w:p>
       <w:pPr>
@@ -1307,50 +1135,14 @@
         <w:spacing w:after="200"/>
         <w:contextualSpacing w:val="0"/>
       </w:pPr>
-      <w:bookmarkStart w:id="3" w:name="h.36rzpg47lz6u" w:colFirst="0" w:colLast="0"/>
-      <w:bookmarkStart w:id="4" w:name="_Toc451197042"/>
-      <w:bookmarkEnd w:id="3"/>
-      <w:r>
-        <w:t>Question 2</w:t>
-      </w:r>
+      <w:bookmarkStart w:id="4" w:name="h.xseelrjaftey" w:colFirst="0" w:colLast="0"/>
+      <w:bookmarkStart w:id="5" w:name="_Toc451197043"/>
       <w:bookmarkEnd w:id="4"/>
-    </w:p>
-    <w:p>
-      <w:pPr>
-        <w:spacing w:after="200"/>
-      </w:pPr>
-      <w:r>
-        <w:rPr>
-          <w:rFonts w:ascii="Calibri" w:eastAsia="Calibri" w:hAnsi="Calibri" w:cs="Calibri"/>
-        </w:rPr>
-        <w:t>Pour configurer notre machi</w:t>
-      </w:r>
-      <w:r>
-        <w:rPr>
-          <w:rFonts w:ascii="Calibri" w:eastAsia="Calibri" w:hAnsi="Calibri" w:cs="Calibri"/>
-        </w:rPr>
-        <w:t xml:space="preserve">ne afin d’utiliser le serveur proxy que nous avons programmé nous allons dans les paramètres réseaux. Nous entrons l’adresse et le numéro de port adéquat. Soit 127.0.0.1 pour l’adresse IP et 1330 port le numéro de port. </w:t>
-      </w:r>
-    </w:p>
-    <w:p>
-      <w:pPr>
-        <w:spacing w:after="200"/>
-      </w:pPr>
-    </w:p>
-    <w:p>
-      <w:pPr>
-        <w:pStyle w:val="Titre1"/>
-        <w:spacing w:after="200"/>
-        <w:contextualSpacing w:val="0"/>
-      </w:pPr>
-      <w:bookmarkStart w:id="5" w:name="h.xseelrjaftey" w:colFirst="0" w:colLast="0"/>
-      <w:bookmarkStart w:id="6" w:name="_Toc451197043"/>
-      <w:bookmarkEnd w:id="5"/>
       <w:r>
         <w:lastRenderedPageBreak/>
         <w:t>Question 3</w:t>
       </w:r>
-      <w:bookmarkEnd w:id="6"/>
+      <w:bookmarkEnd w:id="5"/>
       <w:r>
         <w:t xml:space="preserve"> </w:t>
       </w:r>
@@ -1363,13 +1155,7 @@
         <w:rPr>
           <w:rFonts w:ascii="Calibri" w:eastAsia="Calibri" w:hAnsi="Calibri" w:cs="Calibri"/>
         </w:rPr>
-        <w:t>Comme le serveur proxy n’est pas configuré nous nous attendons à voir aucun échange entre notre machine et le serveur web. Ainsi l’essai de connexion entre le client et le serveur est voué à échouer. En effet une capture d’écran confirme qu’aucune donnée n</w:t>
-      </w:r>
-      <w:r>
-        <w:rPr>
-          <w:rFonts w:ascii="Calibri" w:eastAsia="Calibri" w:hAnsi="Calibri" w:cs="Calibri"/>
-        </w:rPr>
-        <w:t xml:space="preserve">’est échangée. </w:t>
+        <w:t xml:space="preserve">Comme le serveur proxy n’est pas configuré nous nous attendons à voir aucun échange entre notre machine et le serveur web. Ainsi l’essai de connexion entre le client et le serveur est voué à échouer. En effet une capture d’écran confirme qu’aucune donnée n’est échangée. </w:t>
       </w:r>
       <w:r>
         <w:rPr>
@@ -1389,7 +1175,7 @@
                     <pic:cNvPicPr preferRelativeResize="0"/>
                   </pic:nvPicPr>
                   <pic:blipFill>
-                    <a:blip r:embed="rId10"/>
+                    <a:blip r:embed="rId11"/>
                     <a:srcRect/>
                     <a:stretch>
                       <a:fillRect/>
@@ -1420,22 +1206,16 @@
         <w:rPr>
           <w:rFonts w:ascii="Calibri" w:eastAsia="Calibri" w:hAnsi="Calibri" w:cs="Calibri"/>
         </w:rPr>
-        <w:t xml:space="preserve">Nous observons alors une page blanche. Cela paraît banal mais montre qu’une “simple” configuration de proxy HTTP permet de contrôler la connexion aux différents sites web présent sur Internet. Nous allons maintenant concevoir et implanter </w:t>
+        <w:t>Nous observons alors une page blanche. Cela paraît banal mais montre qu’une “simple” configuration de proxy HTTP permet de contrôler la connexion aux différents sites web présent sur Internet. Nous allons maintenant concevoir et implanter un serveur proxy afin de gérer d’abord un client et ensuite plusieurs client</w:t>
       </w:r>
       <w:r>
         <w:rPr>
           <w:rFonts w:ascii="Calibri" w:eastAsia="Calibri" w:hAnsi="Calibri" w:cs="Calibri"/>
         </w:rPr>
-        <w:t xml:space="preserve">un serveur proxy afin de gérer d’abord un client et ensuite </w:t>
-      </w:r>
-      <w:proofErr w:type="gramStart"/>
-      <w:r>
-        <w:rPr>
-          <w:rFonts w:ascii="Calibri" w:eastAsia="Calibri" w:hAnsi="Calibri" w:cs="Calibri"/>
-        </w:rPr>
-        <w:t>plusieurs client</w:t>
-      </w:r>
-      <w:proofErr w:type="gramEnd"/>
+        <w:t>s</w:t>
+      </w:r>
+      <w:bookmarkStart w:id="6" w:name="_GoBack"/>
+      <w:bookmarkEnd w:id="6"/>
       <w:r>
         <w:rPr>
           <w:rFonts w:ascii="Calibri" w:eastAsia="Calibri" w:hAnsi="Calibri" w:cs="Calibri"/>
@@ -1480,30 +1260,18 @@
         <w:rPr>
           <w:rFonts w:ascii="Calibri" w:eastAsia="Calibri" w:hAnsi="Calibri" w:cs="Calibri"/>
         </w:rPr>
-        <w:t>Client &gt;&gt;&gt;&gt;&gt; Proxy &gt;&gt;&gt;&gt; Serveur web &gt;&gt;&gt;&gt;&gt; Proxy &gt;&gt;&gt;</w:t>
-      </w:r>
+        <w:t>Client &gt;&gt;&gt;&gt;&gt; Proxy &gt;&gt;&gt;&gt; Serveur web &gt;&gt;&gt;&gt;&gt; Proxy &gt;&gt;&gt;&gt;&gt;&gt; Client</w:t>
+      </w:r>
+    </w:p>
+    <w:p>
+      <w:pPr>
+        <w:spacing w:after="200"/>
+      </w:pPr>
       <w:r>
         <w:rPr>
           <w:rFonts w:ascii="Calibri" w:eastAsia="Calibri" w:hAnsi="Calibri" w:cs="Calibri"/>
         </w:rPr>
-        <w:t>&gt;&gt;&gt; Client</w:t>
-      </w:r>
-    </w:p>
-    <w:p>
-      <w:pPr>
-        <w:spacing w:after="200"/>
-      </w:pPr>
-      <w:r>
-        <w:rPr>
-          <w:rFonts w:ascii="Calibri" w:eastAsia="Calibri" w:hAnsi="Calibri" w:cs="Calibri"/>
-        </w:rPr>
-        <w:t>L’algorithme général du proxy est le suivant : on attend qu’un client fasse une requête HTTP. Lorsque le serveur proxy reçoit une requête il envoie cette requête au serveur web. Ensuite, il attend de recevoir la réponse du serveur web qu’il tran</w:t>
-      </w:r>
-      <w:r>
-        <w:rPr>
-          <w:rFonts w:ascii="Calibri" w:eastAsia="Calibri" w:hAnsi="Calibri" w:cs="Calibri"/>
-        </w:rPr>
-        <w:t xml:space="preserve">smet par la suite au client. On répète cette procédure jusqu’à ce que le client n’ait plus de requêtes et met un terme à la communication. </w:t>
+        <w:t xml:space="preserve">L’algorithme général du proxy est le suivant : on attend qu’un client fasse une requête HTTP. Lorsque le serveur proxy reçoit une requête il envoie cette requête au serveur web. Ensuite, il attend de recevoir la réponse du serveur web qu’il transmet par la suite au client. On répète cette procédure jusqu’à ce que le client n’ait plus de requêtes et met un terme à la communication. </w:t>
       </w:r>
     </w:p>
     <w:p>
@@ -1532,13 +1300,7 @@
         <w:rPr>
           <w:rFonts w:ascii="Calibri" w:eastAsia="Calibri" w:hAnsi="Calibri" w:cs="Calibri"/>
         </w:rPr>
-        <w:t>Nous avons implémenté un proxy qui permet de gérer les requêtes d’un client. Puis nous avons amélioré no</w:t>
-      </w:r>
-      <w:r>
-        <w:rPr>
-          <w:rFonts w:ascii="Calibri" w:eastAsia="Calibri" w:hAnsi="Calibri" w:cs="Calibri"/>
-        </w:rPr>
-        <w:t>tre programme afin qu’il gère simultanément plusieurs clients.</w:t>
+        <w:t>Nous avons implémenté un proxy qui permet de gérer les requêtes d’un client. Puis nous avons amélioré notre programme afin qu’il gère simultanément plusieurs clients.</w:t>
       </w:r>
     </w:p>
     <w:p>
@@ -1566,131 +1328,7 @@
         <w:rPr>
           <w:rFonts w:ascii="Calibri" w:eastAsia="Calibri" w:hAnsi="Calibri" w:cs="Calibri"/>
         </w:rPr>
-        <w:t xml:space="preserve">Pour la gestion simultanée de plusieurs </w:t>
-      </w:r>
-      <w:proofErr w:type="gramStart"/>
-      <w:r>
-        <w:rPr>
-          <w:rFonts w:ascii="Calibri" w:eastAsia="Calibri" w:hAnsi="Calibri" w:cs="Calibri"/>
-        </w:rPr>
-        <w:t>clients  nous</w:t>
-      </w:r>
-      <w:proofErr w:type="gramEnd"/>
-      <w:r>
-        <w:rPr>
-          <w:rFonts w:ascii="Calibri" w:eastAsia="Calibri" w:hAnsi="Calibri" w:cs="Calibri"/>
-        </w:rPr>
-        <w:t xml:space="preserve"> avons utilisé plusieurs threads. Nous avons fait ce choix en nous interrogeant sur plusieurs critères. Nous connaissons en tout</w:t>
-      </w:r>
-      <w:r>
-        <w:rPr>
-          <w:rFonts w:ascii="Calibri" w:eastAsia="Calibri" w:hAnsi="Calibri" w:cs="Calibri"/>
-        </w:rPr>
-        <w:t xml:space="preserve"> trois manières de gérer des requêtes simultanées. La première que nous avons étudié en TD consiste à créer une liste et de servir les clients au fur et à mesure avec les “</w:t>
-      </w:r>
-      <w:proofErr w:type="spellStart"/>
-      <w:r>
-        <w:rPr>
-          <w:rFonts w:ascii="Calibri" w:eastAsia="Calibri" w:hAnsi="Calibri" w:cs="Calibri"/>
-        </w:rPr>
-        <w:t>raw</w:t>
-      </w:r>
-      <w:proofErr w:type="spellEnd"/>
-      <w:r>
-        <w:rPr>
-          <w:rFonts w:ascii="Calibri" w:eastAsia="Calibri" w:hAnsi="Calibri" w:cs="Calibri"/>
-        </w:rPr>
-        <w:t xml:space="preserve"> sockets”. Cela ne respecte pas ce qui est demandé donc nous avons écarté cette p</w:t>
-      </w:r>
-      <w:r>
-        <w:rPr>
-          <w:rFonts w:ascii="Calibri" w:eastAsia="Calibri" w:hAnsi="Calibri" w:cs="Calibri"/>
-        </w:rPr>
-        <w:t xml:space="preserve">ossibilité. En cours, nous avons étudié les processus dupliqués grâce à l’instruction </w:t>
-      </w:r>
-      <w:proofErr w:type="spellStart"/>
-      <w:proofErr w:type="gramStart"/>
-      <w:r>
-        <w:rPr>
-          <w:rFonts w:ascii="Calibri" w:eastAsia="Calibri" w:hAnsi="Calibri" w:cs="Calibri"/>
-        </w:rPr>
-        <w:t>fork</w:t>
-      </w:r>
-      <w:proofErr w:type="spellEnd"/>
-      <w:r>
-        <w:rPr>
-          <w:rFonts w:ascii="Calibri" w:eastAsia="Calibri" w:hAnsi="Calibri" w:cs="Calibri"/>
-        </w:rPr>
-        <w:t>(</w:t>
-      </w:r>
-      <w:proofErr w:type="gramEnd"/>
-      <w:r>
-        <w:rPr>
-          <w:rFonts w:ascii="Calibri" w:eastAsia="Calibri" w:hAnsi="Calibri" w:cs="Calibri"/>
-        </w:rPr>
-        <w:t xml:space="preserve">). L’utilisation de cette instruction présente un avantage principal, il est facile à implanter par rapport à la troisième alternative que nous connaissons : le </w:t>
-      </w:r>
-      <w:proofErr w:type="spellStart"/>
-      <w:r>
-        <w:rPr>
-          <w:rFonts w:ascii="Calibri" w:eastAsia="Calibri" w:hAnsi="Calibri" w:cs="Calibri"/>
-        </w:rPr>
-        <w:t>mult</w:t>
-      </w:r>
-      <w:r>
-        <w:rPr>
-          <w:rFonts w:ascii="Calibri" w:eastAsia="Calibri" w:hAnsi="Calibri" w:cs="Calibri"/>
-        </w:rPr>
-        <w:t>i-threading</w:t>
-      </w:r>
-      <w:proofErr w:type="spellEnd"/>
-      <w:r>
-        <w:rPr>
-          <w:rFonts w:ascii="Calibri" w:eastAsia="Calibri" w:hAnsi="Calibri" w:cs="Calibri"/>
-        </w:rPr>
-        <w:t xml:space="preserve">. Malheureusement, l’utilisation de l’instruction </w:t>
-      </w:r>
-      <w:proofErr w:type="spellStart"/>
-      <w:proofErr w:type="gramStart"/>
-      <w:r>
-        <w:rPr>
-          <w:rFonts w:ascii="Calibri" w:eastAsia="Calibri" w:hAnsi="Calibri" w:cs="Calibri"/>
-        </w:rPr>
-        <w:t>fork</w:t>
-      </w:r>
-      <w:proofErr w:type="spellEnd"/>
-      <w:r>
-        <w:rPr>
-          <w:rFonts w:ascii="Calibri" w:eastAsia="Calibri" w:hAnsi="Calibri" w:cs="Calibri"/>
-        </w:rPr>
-        <w:t>(</w:t>
-      </w:r>
-      <w:proofErr w:type="gramEnd"/>
-      <w:r>
-        <w:rPr>
-          <w:rFonts w:ascii="Calibri" w:eastAsia="Calibri" w:hAnsi="Calibri" w:cs="Calibri"/>
-        </w:rPr>
-        <w:t>) est gourmande en ressource car elle duplique intégralement le programme. C’est donc par souci d’économie de ressources que nous avons choisi d’implanter un serveur proxy qui gère plusieurs</w:t>
-      </w:r>
-      <w:r>
-        <w:rPr>
-          <w:rFonts w:ascii="Calibri" w:eastAsia="Calibri" w:hAnsi="Calibri" w:cs="Calibri"/>
-        </w:rPr>
-        <w:t xml:space="preserve"> clients à la fois en utilisant le </w:t>
-      </w:r>
-      <w:proofErr w:type="spellStart"/>
-      <w:r>
-        <w:rPr>
-          <w:rFonts w:ascii="Calibri" w:eastAsia="Calibri" w:hAnsi="Calibri" w:cs="Calibri"/>
-        </w:rPr>
-        <w:t>multi-threading</w:t>
-      </w:r>
-      <w:proofErr w:type="spellEnd"/>
-      <w:r>
-        <w:rPr>
-          <w:rFonts w:ascii="Calibri" w:eastAsia="Calibri" w:hAnsi="Calibri" w:cs="Calibri"/>
-        </w:rPr>
-        <w:t xml:space="preserve">. </w:t>
+        <w:t xml:space="preserve">Pour la gestion simultanée de plusieurs clients  nous avons utilisé plusieurs threads. Nous avons fait ce choix en nous interrogeant sur plusieurs critères. Nous connaissons en tout trois manières de gérer des requêtes simultanées. La première que nous avons étudié en TD consiste à créer une liste et de servir les clients au fur et à mesure avec les “raw sockets”. Cela ne respecte pas ce qui est demandé donc nous avons écarté cette possibilité. En cours, nous avons étudié les processus dupliqués grâce à l’instruction fork(). L’utilisation de cette instruction présente un avantage principal, il est facile à implanter par rapport à la troisième alternative que nous connaissons : le multi-threading. Malheureusement, l’utilisation de l’instruction fork() est gourmande en ressource car elle duplique intégralement le programme. C’est donc par souci d’économie de ressources que nous avons choisi d’implanter un serveur proxy qui gère plusieurs clients à la fois en utilisant le multi-threading. </w:t>
       </w:r>
     </w:p>
     <w:p>
@@ -1716,7 +1354,7 @@
 </file>
 
 <file path=word/styles.xml><?xml version="1.0" encoding="utf-8"?>
-<w:styles xmlns:mc="http://schemas.openxmlformats.org/markup-compatibility/2006" xmlns:r="http://schemas.openxmlformats.org/officeDocument/2006/relationships" xmlns:w="http://schemas.openxmlformats.org/wordprocessingml/2006/main" xmlns:w14="http://schemas.microsoft.com/office/word/2010/wordml" xmlns:w15="http://schemas.microsoft.com/office/word/2012/wordml" mc:Ignorable="w14 w15">
+<w:styles xmlns:mc="http://schemas.openxmlformats.org/markup-compatibility/2006" xmlns:r="http://schemas.openxmlformats.org/officeDocument/2006/relationships" xmlns:w="http://schemas.openxmlformats.org/wordprocessingml/2006/main" xmlns:w14="http://schemas.microsoft.com/office/word/2010/wordml" mc:Ignorable="w14">
   <w:docDefaults>
     <w:rPrDefault>
       <w:rPr>
@@ -1733,387 +1371,144 @@
       </w:pPr>
     </w:pPrDefault>
   </w:docDefaults>
-  <w:latentStyles w:defLockedState="0" w:defUIPriority="99" w:defSemiHidden="0" w:defUnhideWhenUsed="0" w:defQFormat="0" w:count="380">
-    <w:lsdException w:name="Normal" w:uiPriority="0" w:qFormat="1"/>
-    <w:lsdException w:name="heading 1" w:uiPriority="9" w:qFormat="1"/>
-    <w:lsdException w:name="heading 2" w:semiHidden="1" w:uiPriority="9" w:unhideWhenUsed="1" w:qFormat="1"/>
-    <w:lsdException w:name="heading 3" w:semiHidden="1" w:uiPriority="9" w:unhideWhenUsed="1" w:qFormat="1"/>
-    <w:lsdException w:name="heading 4" w:semiHidden="1" w:uiPriority="9" w:unhideWhenUsed="1" w:qFormat="1"/>
-    <w:lsdException w:name="heading 5" w:semiHidden="1" w:uiPriority="9" w:unhideWhenUsed="1" w:qFormat="1"/>
-    <w:lsdException w:name="heading 6" w:semiHidden="1" w:uiPriority="9" w:unhideWhenUsed="1" w:qFormat="1"/>
-    <w:lsdException w:name="heading 7" w:semiHidden="1" w:uiPriority="9" w:unhideWhenUsed="1" w:qFormat="1"/>
-    <w:lsdException w:name="heading 8" w:semiHidden="1" w:uiPriority="9" w:unhideWhenUsed="1" w:qFormat="1"/>
-    <w:lsdException w:name="heading 9" w:semiHidden="1" w:uiPriority="9" w:unhideWhenUsed="1" w:qFormat="1"/>
-    <w:lsdException w:name="index 1" w:semiHidden="1" w:unhideWhenUsed="1"/>
-    <w:lsdException w:name="index 2" w:semiHidden="1" w:unhideWhenUsed="1"/>
-    <w:lsdException w:name="index 3" w:semiHidden="1" w:unhideWhenUsed="1"/>
-    <w:lsdException w:name="index 4" w:semiHidden="1" w:unhideWhenUsed="1"/>
-    <w:lsdException w:name="index 5" w:semiHidden="1" w:unhideWhenUsed="1"/>
-    <w:lsdException w:name="index 6" w:semiHidden="1" w:unhideWhenUsed="1"/>
-    <w:lsdException w:name="index 7" w:semiHidden="1" w:unhideWhenUsed="1"/>
-    <w:lsdException w:name="index 8" w:semiHidden="1" w:unhideWhenUsed="1"/>
-    <w:lsdException w:name="index 9" w:semiHidden="1" w:unhideWhenUsed="1"/>
-    <w:lsdException w:name="toc 1" w:semiHidden="1" w:uiPriority="39" w:unhideWhenUsed="1"/>
-    <w:lsdException w:name="toc 2" w:semiHidden="1" w:uiPriority="39" w:unhideWhenUsed="1"/>
-    <w:lsdException w:name="toc 3" w:semiHidden="1" w:uiPriority="39" w:unhideWhenUsed="1"/>
-    <w:lsdException w:name="toc 4" w:semiHidden="1" w:uiPriority="39" w:unhideWhenUsed="1"/>
-    <w:lsdException w:name="toc 5" w:semiHidden="1" w:uiPriority="39" w:unhideWhenUsed="1"/>
-    <w:lsdException w:name="toc 6" w:semiHidden="1" w:uiPriority="39" w:unhideWhenUsed="1"/>
-    <w:lsdException w:name="toc 7" w:semiHidden="1" w:uiPriority="39" w:unhideWhenUsed="1"/>
-    <w:lsdException w:name="toc 8" w:semiHidden="1" w:uiPriority="39" w:unhideWhenUsed="1"/>
-    <w:lsdException w:name="toc 9" w:semiHidden="1" w:uiPriority="39" w:unhideWhenUsed="1"/>
-    <w:lsdException w:name="Normal Indent" w:semiHidden="1" w:unhideWhenUsed="1"/>
-    <w:lsdException w:name="footnote text" w:semiHidden="1" w:unhideWhenUsed="1"/>
-    <w:lsdException w:name="annotation text" w:semiHidden="1" w:unhideWhenUsed="1"/>
-    <w:lsdException w:name="header" w:semiHidden="1" w:unhideWhenUsed="1"/>
-    <w:lsdException w:name="footer" w:semiHidden="1" w:unhideWhenUsed="1"/>
-    <w:lsdException w:name="index heading" w:semiHidden="1" w:unhideWhenUsed="1"/>
-    <w:lsdException w:name="caption" w:semiHidden="1" w:uiPriority="35" w:unhideWhenUsed="1" w:qFormat="1"/>
-    <w:lsdException w:name="table of figures" w:semiHidden="1" w:unhideWhenUsed="1"/>
-    <w:lsdException w:name="envelope address" w:semiHidden="1" w:unhideWhenUsed="1"/>
-    <w:lsdException w:name="envelope return" w:semiHidden="1" w:unhideWhenUsed="1"/>
-    <w:lsdException w:name="footnote reference" w:semiHidden="1" w:unhideWhenUsed="1"/>
-    <w:lsdException w:name="annotation reference" w:semiHidden="1" w:unhideWhenUsed="1"/>
-    <w:lsdException w:name="line number" w:semiHidden="1" w:unhideWhenUsed="1"/>
-    <w:lsdException w:name="page number" w:semiHidden="1" w:unhideWhenUsed="1"/>
-    <w:lsdException w:name="endnote reference" w:semiHidden="1" w:unhideWhenUsed="1"/>
-    <w:lsdException w:name="endnote text" w:semiHidden="1" w:unhideWhenUsed="1"/>
-    <w:lsdException w:name="table of authorities" w:semiHidden="1" w:unhideWhenUsed="1"/>
-    <w:lsdException w:name="macro" w:semiHidden="1" w:unhideWhenUsed="1"/>
-    <w:lsdException w:name="toa heading" w:semiHidden="1" w:unhideWhenUsed="1"/>
-    <w:lsdException w:name="List" w:semiHidden="1" w:unhideWhenUsed="1"/>
-    <w:lsdException w:name="List Bullet" w:semiHidden="1" w:unhideWhenUsed="1"/>
-    <w:lsdException w:name="List Number" w:semiHidden="1" w:unhideWhenUsed="1"/>
-    <w:lsdException w:name="List 2" w:semiHidden="1" w:unhideWhenUsed="1"/>
-    <w:lsdException w:name="List 3" w:semiHidden="1" w:unhideWhenUsed="1"/>
-    <w:lsdException w:name="List 4" w:semiHidden="1" w:unhideWhenUsed="1"/>
-    <w:lsdException w:name="List 5" w:semiHidden="1" w:unhideWhenUsed="1"/>
-    <w:lsdException w:name="List Bullet 2" w:semiHidden="1" w:unhideWhenUsed="1"/>
-    <w:lsdException w:name="List Bullet 3" w:semiHidden="1" w:unhideWhenUsed="1"/>
-    <w:lsdException w:name="List Bullet 4" w:semiHidden="1" w:unhideWhenUsed="1"/>
-    <w:lsdException w:name="List Bullet 5" w:semiHidden="1" w:unhideWhenUsed="1"/>
-    <w:lsdException w:name="List Number 2" w:semiHidden="1" w:unhideWhenUsed="1"/>
-    <w:lsdException w:name="List Number 3" w:semiHidden="1" w:unhideWhenUsed="1"/>
-    <w:lsdException w:name="List Number 4" w:semiHidden="1" w:unhideWhenUsed="1"/>
-    <w:lsdException w:name="List Number 5" w:semiHidden="1" w:unhideWhenUsed="1"/>
-    <w:lsdException w:name="Title" w:uiPriority="10" w:qFormat="1"/>
-    <w:lsdException w:name="Closing" w:semiHidden="1" w:unhideWhenUsed="1"/>
-    <w:lsdException w:name="Signature" w:semiHidden="1" w:unhideWhenUsed="1"/>
-    <w:lsdException w:name="Default Paragraph Font" w:semiHidden="1" w:uiPriority="1" w:unhideWhenUsed="1"/>
-    <w:lsdException w:name="Body Text" w:semiHidden="1" w:unhideWhenUsed="1"/>
-    <w:lsdException w:name="Body Text Indent" w:semiHidden="1" w:unhideWhenUsed="1"/>
-    <w:lsdException w:name="List Continue" w:semiHidden="1" w:unhideWhenUsed="1"/>
-    <w:lsdException w:name="List Continue 2" w:semiHidden="1" w:unhideWhenUsed="1"/>
-    <w:lsdException w:name="List Continue 3" w:semiHidden="1" w:unhideWhenUsed="1"/>
-    <w:lsdException w:name="List Continue 4" w:semiHidden="1" w:unhideWhenUsed="1"/>
-    <w:lsdException w:name="List Continue 5" w:semiHidden="1" w:unhideWhenUsed="1"/>
-    <w:lsdException w:name="Message Header" w:semiHidden="1" w:unhideWhenUsed="1"/>
-    <w:lsdException w:name="Subtitle" w:uiPriority="11" w:qFormat="1"/>
-    <w:lsdException w:name="Salutation" w:semiHidden="1" w:unhideWhenUsed="1"/>
-    <w:lsdException w:name="Date" w:semiHidden="1" w:unhideWhenUsed="1"/>
-    <w:lsdException w:name="Body Text First Indent" w:semiHidden="1" w:unhideWhenUsed="1"/>
-    <w:lsdException w:name="Body Text First Indent 2" w:semiHidden="1" w:unhideWhenUsed="1"/>
-    <w:lsdException w:name="Note Heading" w:semiHidden="1" w:unhideWhenUsed="1"/>
-    <w:lsdException w:name="Body Text 2" w:semiHidden="1" w:unhideWhenUsed="1"/>
-    <w:lsdException w:name="Body Text 3" w:semiHidden="1" w:unhideWhenUsed="1"/>
-    <w:lsdException w:name="Body Text Indent 2" w:semiHidden="1" w:unhideWhenUsed="1"/>
-    <w:lsdException w:name="Body Text Indent 3" w:semiHidden="1" w:unhideWhenUsed="1"/>
-    <w:lsdException w:name="Block Text" w:semiHidden="1" w:unhideWhenUsed="1"/>
-    <w:lsdException w:name="Hyperlink" w:semiHidden="1" w:unhideWhenUsed="1"/>
-    <w:lsdException w:name="FollowedHyperlink" w:semiHidden="1" w:unhideWhenUsed="1"/>
-    <w:lsdException w:name="Strong" w:uiPriority="22" w:qFormat="1"/>
-    <w:lsdException w:name="Emphasis" w:uiPriority="20" w:qFormat="1"/>
-    <w:lsdException w:name="Document Map" w:semiHidden="1" w:unhideWhenUsed="1"/>
-    <w:lsdException w:name="Plain Text" w:semiHidden="1" w:unhideWhenUsed="1"/>
-    <w:lsdException w:name="E-mail Signature" w:semiHidden="1" w:unhideWhenUsed="1"/>
-    <w:lsdException w:name="HTML Top of Form" w:semiHidden="1" w:unhideWhenUsed="1"/>
-    <w:lsdException w:name="HTML Bottom of Form" w:semiHidden="1" w:unhideWhenUsed="1"/>
-    <w:lsdException w:name="Normal (Web)" w:semiHidden="1" w:unhideWhenUsed="1"/>
-    <w:lsdException w:name="HTML Acronym" w:semiHidden="1" w:unhideWhenUsed="1"/>
-    <w:lsdException w:name="HTML Address" w:semiHidden="1" w:unhideWhenUsed="1"/>
-    <w:lsdException w:name="HTML Cite" w:semiHidden="1" w:unhideWhenUsed="1"/>
-    <w:lsdException w:name="HTML Code" w:semiHidden="1" w:unhideWhenUsed="1"/>
-    <w:lsdException w:name="HTML Definition" w:semiHidden="1" w:unhideWhenUsed="1"/>
-    <w:lsdException w:name="HTML Keyboard" w:semiHidden="1" w:unhideWhenUsed="1"/>
-    <w:lsdException w:name="HTML Preformatted" w:semiHidden="1" w:unhideWhenUsed="1"/>
-    <w:lsdException w:name="HTML Sample" w:semiHidden="1" w:unhideWhenUsed="1"/>
-    <w:lsdException w:name="HTML Typewriter" w:semiHidden="1" w:unhideWhenUsed="1"/>
-    <w:lsdException w:name="HTML Variable" w:semiHidden="1" w:unhideWhenUsed="1"/>
-    <w:lsdException w:name="Normal Table" w:semiHidden="1" w:unhideWhenUsed="1"/>
-    <w:lsdException w:name="annotation subject" w:semiHidden="1" w:unhideWhenUsed="1"/>
-    <w:lsdException w:name="No List" w:semiHidden="1" w:unhideWhenUsed="1"/>
-    <w:lsdException w:name="Outline List 1" w:semiHidden="1" w:unhideWhenUsed="1"/>
-    <w:lsdException w:name="Outline List 2" w:semiHidden="1" w:unhideWhenUsed="1"/>
-    <w:lsdException w:name="Outline List 3" w:semiHidden="1" w:unhideWhenUsed="1"/>
-    <w:lsdException w:name="Table Simple 1" w:semiHidden="1" w:unhideWhenUsed="1"/>
-    <w:lsdException w:name="Table Simple 2" w:semiHidden="1" w:unhideWhenUsed="1"/>
-    <w:lsdException w:name="Table Simple 3" w:semiHidden="1" w:unhideWhenUsed="1"/>
-    <w:lsdException w:name="Table Classic 1" w:semiHidden="1" w:unhideWhenUsed="1"/>
-    <w:lsdException w:name="Table Classic 2" w:semiHidden="1" w:unhideWhenUsed="1"/>
-    <w:lsdException w:name="Table Classic 3" w:semiHidden="1" w:unhideWhenUsed="1"/>
-    <w:lsdException w:name="Table Classic 4" w:semiHidden="1" w:unhideWhenUsed="1"/>
-    <w:lsdException w:name="Table Colorful 1" w:semiHidden="1" w:unhideWhenUsed="1"/>
-    <w:lsdException w:name="Table Colorful 2" w:semiHidden="1" w:unhideWhenUsed="1"/>
-    <w:lsdException w:name="Table Colorful 3" w:semiHidden="1" w:unhideWhenUsed="1"/>
-    <w:lsdException w:name="Table Columns 1" w:semiHidden="1" w:unhideWhenUsed="1"/>
-    <w:lsdException w:name="Table Columns 2" w:semiHidden="1" w:unhideWhenUsed="1"/>
-    <w:lsdException w:name="Table Columns 3" w:semiHidden="1" w:unhideWhenUsed="1"/>
-    <w:lsdException w:name="Table Columns 4" w:semiHidden="1" w:unhideWhenUsed="1"/>
-    <w:lsdException w:name="Table Columns 5" w:semiHidden="1" w:unhideWhenUsed="1"/>
-    <w:lsdException w:name="Table Grid 1" w:semiHidden="1" w:unhideWhenUsed="1"/>
-    <w:lsdException w:name="Table Grid 2" w:semiHidden="1" w:unhideWhenUsed="1"/>
-    <w:lsdException w:name="Table Grid 3" w:semiHidden="1" w:unhideWhenUsed="1"/>
-    <w:lsdException w:name="Table Grid 4" w:semiHidden="1" w:unhideWhenUsed="1"/>
-    <w:lsdException w:name="Table Grid 5" w:semiHidden="1" w:unhideWhenUsed="1"/>
-    <w:lsdException w:name="Table Grid 6" w:semiHidden="1" w:unhideWhenUsed="1"/>
-    <w:lsdException w:name="Table Grid 7" w:semiHidden="1" w:unhideWhenUsed="1"/>
-    <w:lsdException w:name="Table Grid 8" w:semiHidden="1" w:unhideWhenUsed="1"/>
-    <w:lsdException w:name="Table List 1" w:semiHidden="1" w:unhideWhenUsed="1"/>
-    <w:lsdException w:name="Table List 2" w:semiHidden="1" w:unhideWhenUsed="1"/>
-    <w:lsdException w:name="Table List 3" w:semiHidden="1" w:unhideWhenUsed="1"/>
-    <w:lsdException w:name="Table List 4" w:semiHidden="1" w:unhideWhenUsed="1"/>
-    <w:lsdException w:name="Table List 5" w:semiHidden="1" w:unhideWhenUsed="1"/>
-    <w:lsdException w:name="Table List 6" w:semiHidden="1" w:unhideWhenUsed="1"/>
-    <w:lsdException w:name="Table List 7" w:semiHidden="1" w:unhideWhenUsed="1"/>
-    <w:lsdException w:name="Table List 8" w:semiHidden="1" w:unhideWhenUsed="1"/>
-    <w:lsdException w:name="Table 3D effects 1" w:semiHidden="1" w:unhideWhenUsed="1"/>
-    <w:lsdException w:name="Table 3D effects 2" w:semiHidden="1" w:unhideWhenUsed="1"/>
-    <w:lsdException w:name="Table 3D effects 3" w:semiHidden="1" w:unhideWhenUsed="1"/>
-    <w:lsdException w:name="Table Contemporary" w:semiHidden="1" w:unhideWhenUsed="1"/>
-    <w:lsdException w:name="Table Elegant" w:semiHidden="1" w:unhideWhenUsed="1"/>
-    <w:lsdException w:name="Table Professional" w:semiHidden="1" w:unhideWhenUsed="1"/>
-    <w:lsdException w:name="Table Subtle 1" w:semiHidden="1" w:unhideWhenUsed="1"/>
-    <w:lsdException w:name="Table Subtle 2" w:semiHidden="1" w:unhideWhenUsed="1"/>
-    <w:lsdException w:name="Table Web 1" w:semiHidden="1" w:unhideWhenUsed="1"/>
-    <w:lsdException w:name="Table Web 2" w:semiHidden="1" w:unhideWhenUsed="1"/>
-    <w:lsdException w:name="Table Web 3" w:semiHidden="1" w:unhideWhenUsed="1"/>
-    <w:lsdException w:name="Balloon Text" w:semiHidden="1" w:unhideWhenUsed="1"/>
-    <w:lsdException w:name="Table Grid" w:uiPriority="39"/>
-    <w:lsdException w:name="Table Theme" w:semiHidden="1" w:unhideWhenUsed="1"/>
-    <w:lsdException w:name="Note Level 1" w:semiHidden="1" w:unhideWhenUsed="1"/>
-    <w:lsdException w:name="Note Level 2" w:semiHidden="1" w:unhideWhenUsed="1"/>
-    <w:lsdException w:name="Note Level 3" w:semiHidden="1" w:unhideWhenUsed="1"/>
-    <w:lsdException w:name="Note Level 4" w:semiHidden="1" w:unhideWhenUsed="1"/>
-    <w:lsdException w:name="Note Level 5" w:semiHidden="1" w:unhideWhenUsed="1"/>
-    <w:lsdException w:name="Note Level 6" w:semiHidden="1" w:unhideWhenUsed="1"/>
-    <w:lsdException w:name="Note Level 7" w:semiHidden="1" w:unhideWhenUsed="1"/>
-    <w:lsdException w:name="Note Level 8" w:semiHidden="1" w:unhideWhenUsed="1"/>
-    <w:lsdException w:name="Note Level 9" w:semiHidden="1" w:unhideWhenUsed="1"/>
-    <w:lsdException w:name="Placeholder Text" w:semiHidden="1"/>
-    <w:lsdException w:name="No Spacing" w:uiPriority="1" w:qFormat="1"/>
-    <w:lsdException w:name="Light Shading" w:uiPriority="60"/>
-    <w:lsdException w:name="Light List" w:uiPriority="61"/>
-    <w:lsdException w:name="Light Grid" w:uiPriority="62"/>
-    <w:lsdException w:name="Medium Shading 1" w:uiPriority="63"/>
-    <w:lsdException w:name="Medium Shading 2" w:uiPriority="64"/>
-    <w:lsdException w:name="Medium List 1" w:uiPriority="65"/>
-    <w:lsdException w:name="Medium List 2" w:uiPriority="66"/>
-    <w:lsdException w:name="Medium Grid 1" w:uiPriority="67"/>
-    <w:lsdException w:name="Medium Grid 2" w:uiPriority="68"/>
-    <w:lsdException w:name="Medium Grid 3" w:uiPriority="69"/>
-    <w:lsdException w:name="Dark List" w:uiPriority="70"/>
-    <w:lsdException w:name="Colorful Shading" w:uiPriority="71"/>
-    <w:lsdException w:name="Colorful List" w:uiPriority="72"/>
-    <w:lsdException w:name="Colorful Grid" w:uiPriority="73"/>
-    <w:lsdException w:name="Light Shading Accent 1" w:uiPriority="60"/>
-    <w:lsdException w:name="Light List Accent 1" w:uiPriority="61"/>
-    <w:lsdException w:name="Light Grid Accent 1" w:uiPriority="62"/>
-    <w:lsdException w:name="Medium Shading 1 Accent 1" w:uiPriority="63"/>
-    <w:lsdException w:name="Medium Shading 2 Accent 1" w:uiPriority="64"/>
-    <w:lsdException w:name="Medium List 1 Accent 1" w:uiPriority="65"/>
-    <w:lsdException w:name="Revision" w:semiHidden="1"/>
-    <w:lsdException w:name="List Paragraph" w:uiPriority="34" w:qFormat="1"/>
-    <w:lsdException w:name="Quote" w:uiPriority="29" w:qFormat="1"/>
-    <w:lsdException w:name="Intense Quote" w:uiPriority="30" w:qFormat="1"/>
-    <w:lsdException w:name="Medium List 2 Accent 1" w:uiPriority="66"/>
-    <w:lsdException w:name="Medium Grid 1 Accent 1" w:uiPriority="67"/>
-    <w:lsdException w:name="Medium Grid 2 Accent 1" w:uiPriority="68"/>
-    <w:lsdException w:name="Medium Grid 3 Accent 1" w:uiPriority="69"/>
-    <w:lsdException w:name="Dark List Accent 1" w:uiPriority="70"/>
-    <w:lsdException w:name="Colorful Shading Accent 1" w:uiPriority="71"/>
-    <w:lsdException w:name="Colorful List Accent 1" w:uiPriority="72"/>
-    <w:lsdException w:name="Colorful Grid Accent 1" w:uiPriority="73"/>
-    <w:lsdException w:name="Light Shading Accent 2" w:uiPriority="60"/>
-    <w:lsdException w:name="Light List Accent 2" w:uiPriority="61"/>
-    <w:lsdException w:name="Light Grid Accent 2" w:uiPriority="62"/>
-    <w:lsdException w:name="Medium Shading 1 Accent 2" w:uiPriority="63"/>
-    <w:lsdException w:name="Medium Shading 2 Accent 2" w:uiPriority="64"/>
-    <w:lsdException w:name="Medium List 1 Accent 2" w:uiPriority="65"/>
-    <w:lsdException w:name="Medium List 2 Accent 2" w:uiPriority="66"/>
-    <w:lsdException w:name="Medium Grid 1 Accent 2" w:uiPriority="67"/>
-    <w:lsdException w:name="Medium Grid 2 Accent 2" w:uiPriority="68"/>
-    <w:lsdException w:name="Medium Grid 3 Accent 2" w:uiPriority="69"/>
-    <w:lsdException w:name="Dark List Accent 2" w:uiPriority="70"/>
-    <w:lsdException w:name="Colorful Shading Accent 2" w:uiPriority="71"/>
-    <w:lsdException w:name="Colorful List Accent 2" w:uiPriority="72"/>
-    <w:lsdException w:name="Colorful Grid Accent 2" w:uiPriority="73"/>
-    <w:lsdException w:name="Light Shading Accent 3" w:uiPriority="60"/>
-    <w:lsdException w:name="Light List Accent 3" w:uiPriority="61"/>
-    <w:lsdException w:name="Light Grid Accent 3" w:uiPriority="62"/>
-    <w:lsdException w:name="Medium Shading 1 Accent 3" w:uiPriority="63"/>
-    <w:lsdException w:name="Medium Shading 2 Accent 3" w:uiPriority="64"/>
-    <w:lsdException w:name="Medium List 1 Accent 3" w:uiPriority="65"/>
-    <w:lsdException w:name="Medium List 2 Accent 3" w:uiPriority="66"/>
-    <w:lsdException w:name="Medium Grid 1 Accent 3" w:uiPriority="67"/>
-    <w:lsdException w:name="Medium Grid 2 Accent 3" w:uiPriority="68"/>
-    <w:lsdException w:name="Medium Grid 3 Accent 3" w:uiPriority="69"/>
-    <w:lsdException w:name="Dark List Accent 3" w:uiPriority="70"/>
-    <w:lsdException w:name="Colorful Shading Accent 3" w:uiPriority="71"/>
-    <w:lsdException w:name="Colorful List Accent 3" w:uiPriority="72"/>
-    <w:lsdException w:name="Colorful Grid Accent 3" w:uiPriority="73"/>
-    <w:lsdException w:name="Light Shading Accent 4" w:uiPriority="60"/>
-    <w:lsdException w:name="Light List Accent 4" w:uiPriority="61"/>
-    <w:lsdException w:name="Light Grid Accent 4" w:uiPriority="62"/>
-    <w:lsdException w:name="Medium Shading 1 Accent 4" w:uiPriority="63"/>
-    <w:lsdException w:name="Medium Shading 2 Accent 4" w:uiPriority="64"/>
-    <w:lsdException w:name="Medium List 1 Accent 4" w:uiPriority="65"/>
-    <w:lsdException w:name="Medium List 2 Accent 4" w:uiPriority="66"/>
-    <w:lsdException w:name="Medium Grid 1 Accent 4" w:uiPriority="67"/>
-    <w:lsdException w:name="Medium Grid 2 Accent 4" w:uiPriority="68"/>
-    <w:lsdException w:name="Medium Grid 3 Accent 4" w:uiPriority="69"/>
-    <w:lsdException w:name="Dark List Accent 4" w:uiPriority="70"/>
-    <w:lsdException w:name="Colorful Shading Accent 4" w:uiPriority="71"/>
-    <w:lsdException w:name="Colorful List Accent 4" w:uiPriority="72"/>
-    <w:lsdException w:name="Colorful Grid Accent 4" w:uiPriority="73"/>
-    <w:lsdException w:name="Light Shading Accent 5" w:uiPriority="60"/>
-    <w:lsdException w:name="Light List Accent 5" w:uiPriority="61"/>
-    <w:lsdException w:name="Light Grid Accent 5" w:uiPriority="62"/>
-    <w:lsdException w:name="Medium Shading 1 Accent 5" w:uiPriority="63"/>
-    <w:lsdException w:name="Medium Shading 2 Accent 5" w:uiPriority="64"/>
-    <w:lsdException w:name="Medium List 1 Accent 5" w:uiPriority="65"/>
-    <w:lsdException w:name="Medium List 2 Accent 5" w:uiPriority="66"/>
-    <w:lsdException w:name="Medium Grid 1 Accent 5" w:uiPriority="67"/>
-    <w:lsdException w:name="Medium Grid 2 Accent 5" w:uiPriority="68"/>
-    <w:lsdException w:name="Medium Grid 3 Accent 5" w:uiPriority="69"/>
-    <w:lsdException w:name="Dark List Accent 5" w:uiPriority="70"/>
-    <w:lsdException w:name="Colorful Shading Accent 5" w:uiPriority="71"/>
-    <w:lsdException w:name="Colorful List Accent 5" w:uiPriority="72"/>
-    <w:lsdException w:name="Colorful Grid Accent 5" w:uiPriority="73"/>
-    <w:lsdException w:name="Light Shading Accent 6" w:uiPriority="60"/>
-    <w:lsdException w:name="Light List Accent 6" w:uiPriority="61"/>
-    <w:lsdException w:name="Light Grid Accent 6" w:uiPriority="62"/>
-    <w:lsdException w:name="Medium Shading 1 Accent 6" w:uiPriority="63"/>
-    <w:lsdException w:name="Medium Shading 2 Accent 6" w:uiPriority="64"/>
-    <w:lsdException w:name="Medium List 1 Accent 6" w:uiPriority="65"/>
-    <w:lsdException w:name="Medium List 2 Accent 6" w:uiPriority="66"/>
-    <w:lsdException w:name="Medium Grid 1 Accent 6" w:uiPriority="67"/>
-    <w:lsdException w:name="Medium Grid 2 Accent 6" w:uiPriority="68"/>
-    <w:lsdException w:name="Medium Grid 3 Accent 6" w:uiPriority="69"/>
-    <w:lsdException w:name="Dark List Accent 6" w:uiPriority="70"/>
-    <w:lsdException w:name="Colorful Shading Accent 6" w:uiPriority="71"/>
-    <w:lsdException w:name="Colorful List Accent 6" w:uiPriority="72"/>
-    <w:lsdException w:name="Colorful Grid Accent 6" w:uiPriority="73"/>
-    <w:lsdException w:name="Subtle Emphasis" w:uiPriority="19" w:qFormat="1"/>
-    <w:lsdException w:name="Intense Emphasis" w:uiPriority="21" w:qFormat="1"/>
-    <w:lsdException w:name="Subtle Reference" w:uiPriority="31" w:qFormat="1"/>
-    <w:lsdException w:name="Intense Reference" w:uiPriority="32" w:qFormat="1"/>
-    <w:lsdException w:name="Book Title" w:uiPriority="33" w:qFormat="1"/>
-    <w:lsdException w:name="Bibliography" w:semiHidden="1" w:uiPriority="37" w:unhideWhenUsed="1"/>
-    <w:lsdException w:name="TOC Heading" w:semiHidden="1" w:uiPriority="39" w:unhideWhenUsed="1" w:qFormat="1"/>
-    <w:lsdException w:name="Plain Table 1" w:uiPriority="41"/>
-    <w:lsdException w:name="Plain Table 2" w:uiPriority="42"/>
-    <w:lsdException w:name="Plain Table 3" w:uiPriority="43"/>
-    <w:lsdException w:name="Plain Table 4" w:uiPriority="44"/>
-    <w:lsdException w:name="Plain Table 5" w:uiPriority="45"/>
-    <w:lsdException w:name="Grid Table Light" w:uiPriority="40"/>
-    <w:lsdException w:name="Grid Table 1 Light" w:uiPriority="46"/>
-    <w:lsdException w:name="Grid Table 2" w:uiPriority="47"/>
-    <w:lsdException w:name="Grid Table 3" w:uiPriority="48"/>
-    <w:lsdException w:name="Grid Table 4" w:uiPriority="49"/>
-    <w:lsdException w:name="Grid Table 5 Dark" w:uiPriority="50"/>
-    <w:lsdException w:name="Grid Table 6 Colorful" w:uiPriority="51"/>
-    <w:lsdException w:name="Grid Table 7 Colorful" w:uiPriority="52"/>
-    <w:lsdException w:name="Grid Table 1 Light Accent 1" w:uiPriority="46"/>
-    <w:lsdException w:name="Grid Table 2 Accent 1" w:uiPriority="47"/>
-    <w:lsdException w:name="Grid Table 3 Accent 1" w:uiPriority="48"/>
-    <w:lsdException w:name="Grid Table 4 Accent 1" w:uiPriority="49"/>
-    <w:lsdException w:name="Grid Table 5 Dark Accent 1" w:uiPriority="50"/>
-    <w:lsdException w:name="Grid Table 6 Colorful Accent 1" w:uiPriority="51"/>
-    <w:lsdException w:name="Grid Table 7 Colorful Accent 1" w:uiPriority="52"/>
-    <w:lsdException w:name="Grid Table 1 Light Accent 2" w:uiPriority="46"/>
-    <w:lsdException w:name="Grid Table 2 Accent 2" w:uiPriority="47"/>
-    <w:lsdException w:name="Grid Table 3 Accent 2" w:uiPriority="48"/>
-    <w:lsdException w:name="Grid Table 4 Accent 2" w:uiPriority="49"/>
-    <w:lsdException w:name="Grid Table 5 Dark Accent 2" w:uiPriority="50"/>
-    <w:lsdException w:name="Grid Table 6 Colorful Accent 2" w:uiPriority="51"/>
-    <w:lsdException w:name="Grid Table 7 Colorful Accent 2" w:uiPriority="52"/>
-    <w:lsdException w:name="Grid Table 1 Light Accent 3" w:uiPriority="46"/>
-    <w:lsdException w:name="Grid Table 2 Accent 3" w:uiPriority="47"/>
-    <w:lsdException w:name="Grid Table 3 Accent 3" w:uiPriority="48"/>
-    <w:lsdException w:name="Grid Table 4 Accent 3" w:uiPriority="49"/>
-    <w:lsdException w:name="Grid Table 5 Dark Accent 3" w:uiPriority="50"/>
-    <w:lsdException w:name="Grid Table 6 Colorful Accent 3" w:uiPriority="51"/>
-    <w:lsdException w:name="Grid Table 7 Colorful Accent 3" w:uiPriority="52"/>
-    <w:lsdException w:name="Grid Table 1 Light Accent 4" w:uiPriority="46"/>
-    <w:lsdException w:name="Grid Table 2 Accent 4" w:uiPriority="47"/>
-    <w:lsdException w:name="Grid Table 3 Accent 4" w:uiPriority="48"/>
-    <w:lsdException w:name="Grid Table 4 Accent 4" w:uiPriority="49"/>
-    <w:lsdException w:name="Grid Table 5 Dark Accent 4" w:uiPriority="50"/>
-    <w:lsdException w:name="Grid Table 6 Colorful Accent 4" w:uiPriority="51"/>
-    <w:lsdException w:name="Grid Table 7 Colorful Accent 4" w:uiPriority="52"/>
-    <w:lsdException w:name="Grid Table 1 Light Accent 5" w:uiPriority="46"/>
-    <w:lsdException w:name="Grid Table 2 Accent 5" w:uiPriority="47"/>
-    <w:lsdException w:name="Grid Table 3 Accent 5" w:uiPriority="48"/>
-    <w:lsdException w:name="Grid Table 4 Accent 5" w:uiPriority="49"/>
-    <w:lsdException w:name="Grid Table 5 Dark Accent 5" w:uiPriority="50"/>
-    <w:lsdException w:name="Grid Table 6 Colorful Accent 5" w:uiPriority="51"/>
-    <w:lsdException w:name="Grid Table 7 Colorful Accent 5" w:uiPriority="52"/>
-    <w:lsdException w:name="Grid Table 1 Light Accent 6" w:uiPriority="46"/>
-    <w:lsdException w:name="Grid Table 2 Accent 6" w:uiPriority="47"/>
-    <w:lsdException w:name="Grid Table 3 Accent 6" w:uiPriority="48"/>
-    <w:lsdException w:name="Grid Table 4 Accent 6" w:uiPriority="49"/>
-    <w:lsdException w:name="Grid Table 5 Dark Accent 6" w:uiPriority="50"/>
-    <w:lsdException w:name="Grid Table 6 Colorful Accent 6" w:uiPriority="51"/>
-    <w:lsdException w:name="Grid Table 7 Colorful Accent 6" w:uiPriority="52"/>
-    <w:lsdException w:name="List Table 1 Light" w:uiPriority="46"/>
-    <w:lsdException w:name="List Table 2" w:uiPriority="47"/>
-    <w:lsdException w:name="List Table 3" w:uiPriority="48"/>
-    <w:lsdException w:name="List Table 4" w:uiPriority="49"/>
-    <w:lsdException w:name="List Table 5 Dark" w:uiPriority="50"/>
-    <w:lsdException w:name="List Table 6 Colorful" w:uiPriority="51"/>
-    <w:lsdException w:name="List Table 7 Colorful" w:uiPriority="52"/>
-    <w:lsdException w:name="List Table 1 Light Accent 1" w:uiPriority="46"/>
-    <w:lsdException w:name="List Table 2 Accent 1" w:uiPriority="47"/>
-    <w:lsdException w:name="List Table 3 Accent 1" w:uiPriority="48"/>
-    <w:lsdException w:name="List Table 4 Accent 1" w:uiPriority="49"/>
-    <w:lsdException w:name="List Table 5 Dark Accent 1" w:uiPriority="50"/>
-    <w:lsdException w:name="List Table 6 Colorful Accent 1" w:uiPriority="51"/>
-    <w:lsdException w:name="List Table 7 Colorful Accent 1" w:uiPriority="52"/>
-    <w:lsdException w:name="List Table 1 Light Accent 2" w:uiPriority="46"/>
-    <w:lsdException w:name="List Table 2 Accent 2" w:uiPriority="47"/>
-    <w:lsdException w:name="List Table 3 Accent 2" w:uiPriority="48"/>
-    <w:lsdException w:name="List Table 4 Accent 2" w:uiPriority="49"/>
-    <w:lsdException w:name="List Table 5 Dark Accent 2" w:uiPriority="50"/>
-    <w:lsdException w:name="List Table 6 Colorful Accent 2" w:uiPriority="51"/>
-    <w:lsdException w:name="List Table 7 Colorful Accent 2" w:uiPriority="52"/>
-    <w:lsdException w:name="List Table 1 Light Accent 3" w:uiPriority="46"/>
-    <w:lsdException w:name="List Table 2 Accent 3" w:uiPriority="47"/>
-    <w:lsdException w:name="List Table 3 Accent 3" w:uiPriority="48"/>
-    <w:lsdException w:name="List Table 4 Accent 3" w:uiPriority="49"/>
-    <w:lsdException w:name="List Table 5 Dark Accent 3" w:uiPriority="50"/>
-    <w:lsdException w:name="List Table 6 Colorful Accent 3" w:uiPriority="51"/>
-    <w:lsdException w:name="List Table 7 Colorful Accent 3" w:uiPriority="52"/>
-    <w:lsdException w:name="List Table 1 Light Accent 4" w:uiPriority="46"/>
-    <w:lsdException w:name="List Table 2 Accent 4" w:uiPriority="47"/>
-    <w:lsdException w:name="List Table 3 Accent 4" w:uiPriority="48"/>
-    <w:lsdException w:name="List Table 4 Accent 4" w:uiPriority="49"/>
-    <w:lsdException w:name="List Table 5 Dark Accent 4" w:uiPriority="50"/>
-    <w:lsdException w:name="List Table 6 Colorful Accent 4" w:uiPriority="51"/>
-    <w:lsdException w:name="List Table 7 Colorful Accent 4" w:uiPriority="52"/>
-    <w:lsdException w:name="List Table 1 Light Accent 5" w:uiPriority="46"/>
-    <w:lsdException w:name="List Table 2 Accent 5" w:uiPriority="47"/>
-    <w:lsdException w:name="List Table 3 Accent 5" w:uiPriority="48"/>
-    <w:lsdException w:name="List Table 4 Accent 5" w:uiPriority="49"/>
-    <w:lsdException w:name="List Table 5 Dark Accent 5" w:uiPriority="50"/>
-    <w:lsdException w:name="List Table 6 Colorful Accent 5" w:uiPriority="51"/>
-    <w:lsdException w:name="List Table 7 Colorful Accent 5" w:uiPriority="52"/>
-    <w:lsdException w:name="List Table 1 Light Accent 6" w:uiPriority="46"/>
-    <w:lsdException w:name="List Table 2 Accent 6" w:uiPriority="47"/>
-    <w:lsdException w:name="List Table 3 Accent 6" w:uiPriority="48"/>
-    <w:lsdException w:name="List Table 4 Accent 6" w:uiPriority="49"/>
-    <w:lsdException w:name="List Table 5 Dark Accent 6" w:uiPriority="50"/>
-    <w:lsdException w:name="List Table 6 Colorful Accent 6" w:uiPriority="51"/>
-    <w:lsdException w:name="List Table 7 Colorful Accent 6" w:uiPriority="52"/>
+  <w:latentStyles w:defLockedState="0" w:defUIPriority="99" w:defSemiHidden="1" w:defUnhideWhenUsed="1" w:defQFormat="0" w:count="276">
+    <w:lsdException w:name="Normal" w:semiHidden="0" w:uiPriority="0" w:unhideWhenUsed="0" w:qFormat="1"/>
+    <w:lsdException w:name="heading 1" w:semiHidden="0" w:uiPriority="9" w:unhideWhenUsed="0" w:qFormat="1"/>
+    <w:lsdException w:name="heading 2" w:uiPriority="9" w:qFormat="1"/>
+    <w:lsdException w:name="heading 3" w:uiPriority="9" w:qFormat="1"/>
+    <w:lsdException w:name="heading 4" w:uiPriority="9" w:qFormat="1"/>
+    <w:lsdException w:name="heading 5" w:uiPriority="9" w:qFormat="1"/>
+    <w:lsdException w:name="heading 6" w:uiPriority="9" w:qFormat="1"/>
+    <w:lsdException w:name="heading 7" w:uiPriority="9" w:qFormat="1"/>
+    <w:lsdException w:name="heading 8" w:uiPriority="9" w:qFormat="1"/>
+    <w:lsdException w:name="heading 9" w:uiPriority="9" w:qFormat="1"/>
+    <w:lsdException w:name="toc 1" w:uiPriority="39"/>
+    <w:lsdException w:name="toc 2" w:uiPriority="39"/>
+    <w:lsdException w:name="toc 3" w:uiPriority="39"/>
+    <w:lsdException w:name="toc 4" w:uiPriority="39"/>
+    <w:lsdException w:name="toc 5" w:uiPriority="39"/>
+    <w:lsdException w:name="toc 6" w:uiPriority="39"/>
+    <w:lsdException w:name="toc 7" w:uiPriority="39"/>
+    <w:lsdException w:name="toc 8" w:uiPriority="39"/>
+    <w:lsdException w:name="toc 9" w:uiPriority="39"/>
+    <w:lsdException w:name="caption" w:uiPriority="35" w:qFormat="1"/>
+    <w:lsdException w:name="Title" w:semiHidden="0" w:uiPriority="10" w:unhideWhenUsed="0" w:qFormat="1"/>
+    <w:lsdException w:name="Default Paragraph Font" w:uiPriority="1"/>
+    <w:lsdException w:name="Subtitle" w:semiHidden="0" w:uiPriority="11" w:unhideWhenUsed="0" w:qFormat="1"/>
+    <w:lsdException w:name="Strong" w:semiHidden="0" w:uiPriority="22" w:unhideWhenUsed="0" w:qFormat="1"/>
+    <w:lsdException w:name="Emphasis" w:semiHidden="0" w:uiPriority="20" w:unhideWhenUsed="0" w:qFormat="1"/>
+    <w:lsdException w:name="Table Grid" w:semiHidden="0" w:uiPriority="39" w:unhideWhenUsed="0"/>
+    <w:lsdException w:name="Placeholder Text" w:unhideWhenUsed="0"/>
+    <w:lsdException w:name="No Spacing" w:semiHidden="0" w:uiPriority="1" w:unhideWhenUsed="0" w:qFormat="1"/>
+    <w:lsdException w:name="Light Shading" w:semiHidden="0" w:uiPriority="60" w:unhideWhenUsed="0"/>
+    <w:lsdException w:name="Light List" w:semiHidden="0" w:uiPriority="61" w:unhideWhenUsed="0"/>
+    <w:lsdException w:name="Light Grid" w:semiHidden="0" w:uiPriority="62" w:unhideWhenUsed="0"/>
+    <w:lsdException w:name="Medium Shading 1" w:semiHidden="0" w:uiPriority="63" w:unhideWhenUsed="0"/>
+    <w:lsdException w:name="Medium Shading 2" w:semiHidden="0" w:uiPriority="64" w:unhideWhenUsed="0"/>
+    <w:lsdException w:name="Medium List 1" w:semiHidden="0" w:uiPriority="65" w:unhideWhenUsed="0"/>
+    <w:lsdException w:name="Medium List 2" w:semiHidden="0" w:uiPriority="66" w:unhideWhenUsed="0"/>
+    <w:lsdException w:name="Medium Grid 1" w:semiHidden="0" w:uiPriority="67" w:unhideWhenUsed="0"/>
+    <w:lsdException w:name="Medium Grid 2" w:semiHidden="0" w:uiPriority="68" w:unhideWhenUsed="0"/>
+    <w:lsdException w:name="Medium Grid 3" w:semiHidden="0" w:uiPriority="69" w:unhideWhenUsed="0"/>
+    <w:lsdException w:name="Dark List" w:semiHidden="0" w:uiPriority="70" w:unhideWhenUsed="0"/>
+    <w:lsdException w:name="Colorful Shading" w:semiHidden="0" w:uiPriority="71" w:unhideWhenUsed="0"/>
+    <w:lsdException w:name="Colorful List" w:semiHidden="0" w:uiPriority="72" w:unhideWhenUsed="0"/>
+    <w:lsdException w:name="Colorful Grid" w:semiHidden="0" w:uiPriority="73" w:unhideWhenUsed="0"/>
+    <w:lsdException w:name="Light Shading Accent 1" w:semiHidden="0" w:uiPriority="60" w:unhideWhenUsed="0"/>
+    <w:lsdException w:name="Light List Accent 1" w:semiHidden="0" w:uiPriority="61" w:unhideWhenUsed="0"/>
+    <w:lsdException w:name="Light Grid Accent 1" w:semiHidden="0" w:uiPriority="62" w:unhideWhenUsed="0"/>
+    <w:lsdException w:name="Medium Shading 1 Accent 1" w:semiHidden="0" w:uiPriority="63" w:unhideWhenUsed="0"/>
+    <w:lsdException w:name="Medium Shading 2 Accent 1" w:semiHidden="0" w:uiPriority="64" w:unhideWhenUsed="0"/>
+    <w:lsdException w:name="Medium List 1 Accent 1" w:semiHidden="0" w:uiPriority="65" w:unhideWhenUsed="0"/>
+    <w:lsdException w:name="Revision" w:unhideWhenUsed="0"/>
+    <w:lsdException w:name="List Paragraph" w:semiHidden="0" w:uiPriority="34" w:unhideWhenUsed="0" w:qFormat="1"/>
+    <w:lsdException w:name="Quote" w:semiHidden="0" w:uiPriority="29" w:unhideWhenUsed="0" w:qFormat="1"/>
+    <w:lsdException w:name="Intense Quote" w:semiHidden="0" w:uiPriority="30" w:unhideWhenUsed="0" w:qFormat="1"/>
+    <w:lsdException w:name="Medium List 2 Accent 1" w:semiHidden="0" w:uiPriority="66" w:unhideWhenUsed="0"/>
+    <w:lsdException w:name="Medium Grid 1 Accent 1" w:semiHidden="0" w:uiPriority="67" w:unhideWhenUsed="0"/>
+    <w:lsdException w:name="Medium Grid 2 Accent 1" w:semiHidden="0" w:uiPriority="68" w:unhideWhenUsed="0"/>
+    <w:lsdException w:name="Medium Grid 3 Accent 1" w:semiHidden="0" w:uiPriority="69" w:unhideWhenUsed="0"/>
+    <w:lsdException w:name="Dark List Accent 1" w:semiHidden="0" w:uiPriority="70" w:unhideWhenUsed="0"/>
+    <w:lsdException w:name="Colorful Shading Accent 1" w:semiHidden="0" w:uiPriority="71" w:unhideWhenUsed="0"/>
+    <w:lsdException w:name="Colorful List Accent 1" w:semiHidden="0" w:uiPriority="72" w:unhideWhenUsed="0"/>
+    <w:lsdException w:name="Colorful Grid Accent 1" w:semiHidden="0" w:uiPriority="73" w:unhideWhenUsed="0"/>
+    <w:lsdException w:name="Light Shading Accent 2" w:semiHidden="0" w:uiPriority="60" w:unhideWhenUsed="0"/>
+    <w:lsdException w:name="Light List Accent 2" w:semiHidden="0" w:uiPriority="61" w:unhideWhenUsed="0"/>
+    <w:lsdException w:name="Light Grid Accent 2" w:semiHidden="0" w:uiPriority="62" w:unhideWhenUsed="0"/>
+    <w:lsdException w:name="Medium Shading 1 Accent 2" w:semiHidden="0" w:uiPriority="63" w:unhideWhenUsed="0"/>
+    <w:lsdException w:name="Medium Shading 2 Accent 2" w:semiHidden="0" w:uiPriority="64" w:unhideWhenUsed="0"/>
+    <w:lsdException w:name="Medium List 1 Accent 2" w:semiHidden="0" w:uiPriority="65" w:unhideWhenUsed="0"/>
+    <w:lsdException w:name="Medium List 2 Accent 2" w:semiHidden="0" w:uiPriority="66" w:unhideWhenUsed="0"/>
+    <w:lsdException w:name="Medium Grid 1 Accent 2" w:semiHidden="0" w:uiPriority="67" w:unhideWhenUsed="0"/>
+    <w:lsdException w:name="Medium Grid 2 Accent 2" w:semiHidden="0" w:uiPriority="68" w:unhideWhenUsed="0"/>
+    <w:lsdException w:name="Medium Grid 3 Accent 2" w:semiHidden="0" w:uiPriority="69" w:unhideWhenUsed="0"/>
+    <w:lsdException w:name="Dark List Accent 2" w:semiHidden="0" w:uiPriority="70" w:unhideWhenUsed="0"/>
+    <w:lsdException w:name="Colorful Shading Accent 2" w:semiHidden="0" w:uiPriority="71" w:unhideWhenUsed="0"/>
+    <w:lsdException w:name="Colorful List Accent 2" w:semiHidden="0" w:uiPriority="72" w:unhideWhenUsed="0"/>
+    <w:lsdException w:name="Colorful Grid Accent 2" w:semiHidden="0" w:uiPriority="73" w:unhideWhenUsed="0"/>
+    <w:lsdException w:name="Light Shading Accent 3" w:semiHidden="0" w:uiPriority="60" w:unhideWhenUsed="0"/>
+    <w:lsdException w:name="Light List Accent 3" w:semiHidden="0" w:uiPriority="61" w:unhideWhenUsed="0"/>
+    <w:lsdException w:name="Light Grid Accent 3" w:semiHidden="0" w:uiPriority="62" w:unhideWhenUsed="0"/>
+    <w:lsdException w:name="Medium Shading 1 Accent 3" w:semiHidden="0" w:uiPriority="63" w:unhideWhenUsed="0"/>
+    <w:lsdException w:name="Medium Shading 2 Accent 3" w:semiHidden="0" w:uiPriority="64" w:unhideWhenUsed="0"/>
+    <w:lsdException w:name="Medium List 1 Accent 3" w:semiHidden="0" w:uiPriority="65" w:unhideWhenUsed="0"/>
+    <w:lsdException w:name="Medium List 2 Accent 3" w:semiHidden="0" w:uiPriority="66" w:unhideWhenUsed="0"/>
+    <w:lsdException w:name="Medium Grid 1 Accent 3" w:semiHidden="0" w:uiPriority="67" w:unhideWhenUsed="0"/>
+    <w:lsdException w:name="Medium Grid 2 Accent 3" w:semiHidden="0" w:uiPriority="68" w:unhideWhenUsed="0"/>
+    <w:lsdException w:name="Medium Grid 3 Accent 3" w:semiHidden="0" w:uiPriority="69" w:unhideWhenUsed="0"/>
+    <w:lsdException w:name="Dark List Accent 3" w:semiHidden="0" w:uiPriority="70" w:unhideWhenUsed="0"/>
+    <w:lsdException w:name="Colorful Shading Accent 3" w:semiHidden="0" w:uiPriority="71" w:unhideWhenUsed="0"/>
+    <w:lsdException w:name="Colorful List Accent 3" w:semiHidden="0" w:uiPriority="72" w:unhideWhenUsed="0"/>
+    <w:lsdException w:name="Colorful Grid Accent 3" w:semiHidden="0" w:uiPriority="73" w:unhideWhenUsed="0"/>
+    <w:lsdException w:name="Light Shading Accent 4" w:semiHidden="0" w:uiPriority="60" w:unhideWhenUsed="0"/>
+    <w:lsdException w:name="Light List Accent 4" w:semiHidden="0" w:uiPriority="61" w:unhideWhenUsed="0"/>
+    <w:lsdException w:name="Light Grid Accent 4" w:semiHidden="0" w:uiPriority="62" w:unhideWhenUsed="0"/>
+    <w:lsdException w:name="Medium Shading 1 Accent 4" w:semiHidden="0" w:uiPriority="63" w:unhideWhenUsed="0"/>
+    <w:lsdException w:name="Medium Shading 2 Accent 4" w:semiHidden="0" w:uiPriority="64" w:unhideWhenUsed="0"/>
+    <w:lsdException w:name="Medium List 1 Accent 4" w:semiHidden="0" w:uiPriority="65" w:unhideWhenUsed="0"/>
+    <w:lsdException w:name="Medium List 2 Accent 4" w:semiHidden="0" w:uiPriority="66" w:unhideWhenUsed="0"/>
+    <w:lsdException w:name="Medium Grid 1 Accent 4" w:semiHidden="0" w:uiPriority="67" w:unhideWhenUsed="0"/>
+    <w:lsdException w:name="Medium Grid 2 Accent 4" w:semiHidden="0" w:uiPriority="68" w:unhideWhenUsed="0"/>
+    <w:lsdException w:name="Medium Grid 3 Accent 4" w:semiHidden="0" w:uiPriority="69" w:unhideWhenUsed="0"/>
+    <w:lsdException w:name="Dark List Accent 4" w:semiHidden="0" w:uiPriority="70" w:unhideWhenUsed="0"/>
+    <w:lsdException w:name="Colorful Shading Accent 4" w:semiHidden="0" w:uiPriority="71" w:unhideWhenUsed="0"/>
+    <w:lsdException w:name="Colorful List Accent 4" w:semiHidden="0" w:uiPriority="72" w:unhideWhenUsed="0"/>
+    <w:lsdException w:name="Colorful Grid Accent 4" w:semiHidden="0" w:uiPriority="73" w:unhideWhenUsed="0"/>
+    <w:lsdException w:name="Light Shading Accent 5" w:semiHidden="0" w:uiPriority="60" w:unhideWhenUsed="0"/>
+    <w:lsdException w:name="Light List Accent 5" w:semiHidden="0" w:uiPriority="61" w:unhideWhenUsed="0"/>
+    <w:lsdException w:name="Light Grid Accent 5" w:semiHidden="0" w:uiPriority="62" w:unhideWhenUsed="0"/>
+    <w:lsdException w:name="Medium Shading 1 Accent 5" w:semiHidden="0" w:uiPriority="63" w:unhideWhenUsed="0"/>
+    <w:lsdException w:name="Medium Shading 2 Accent 5" w:semiHidden="0" w:uiPriority="64" w:unhideWhenUsed="0"/>
+    <w:lsdException w:name="Medium List 1 Accent 5" w:semiHidden="0" w:uiPriority="65" w:unhideWhenUsed="0"/>
+    <w:lsdException w:name="Medium List 2 Accent 5" w:semiHidden="0" w:uiPriority="66" w:unhideWhenUsed="0"/>
+    <w:lsdException w:name="Medium Grid 1 Accent 5" w:semiHidden="0" w:uiPriority="67" w:unhideWhenUsed="0"/>
+    <w:lsdException w:name="Medium Grid 2 Accent 5" w:semiHidden="0" w:uiPriority="68" w:unhideWhenUsed="0"/>
+    <w:lsdException w:name="Medium Grid 3 Accent 5" w:semiHidden="0" w:uiPriority="69" w:unhideWhenUsed="0"/>
+    <w:lsdException w:name="Dark List Accent 5" w:semiHidden="0" w:uiPriority="70" w:unhideWhenUsed="0"/>
+    <w:lsdException w:name="Colorful Shading Accent 5" w:semiHidden="0" w:uiPriority="71" w:unhideWhenUsed="0"/>
+    <w:lsdException w:name="Colorful List Accent 5" w:semiHidden="0" w:uiPriority="72" w:unhideWhenUsed="0"/>
+    <w:lsdException w:name="Colorful Grid Accent 5" w:semiHidden="0" w:uiPriority="73" w:unhideWhenUsed="0"/>
+    <w:lsdException w:name="Light Shading Accent 6" w:semiHidden="0" w:uiPriority="60" w:unhideWhenUsed="0"/>
+    <w:lsdException w:name="Light List Accent 6" w:semiHidden="0" w:uiPriority="61" w:unhideWhenUsed="0"/>
+    <w:lsdException w:name="Light Grid Accent 6" w:semiHidden="0" w:uiPriority="62" w:unhideWhenUsed="0"/>
+    <w:lsdException w:name="Medium Shading 1 Accent 6" w:semiHidden="0" w:uiPriority="63" w:unhideWhenUsed="0"/>
+    <w:lsdException w:name="Medium Shading 2 Accent 6" w:semiHidden="0" w:uiPriority="64" w:unhideWhenUsed="0"/>
+    <w:lsdException w:name="Medium List 1 Accent 6" w:semiHidden="0" w:uiPriority="65" w:unhideWhenUsed="0"/>
+    <w:lsdException w:name="Medium List 2 Accent 6" w:semiHidden="0" w:uiPriority="66" w:unhideWhenUsed="0"/>
+    <w:lsdException w:name="Medium Grid 1 Accent 6" w:semiHidden="0" w:uiPriority="67" w:unhideWhenUsed="0"/>
+    <w:lsdException w:name="Medium Grid 2 Accent 6" w:semiHidden="0" w:uiPriority="68" w:unhideWhenUsed="0"/>
+    <w:lsdException w:name="Medium Grid 3 Accent 6" w:semiHidden="0" w:uiPriority="69" w:unhideWhenUsed="0"/>
+    <w:lsdException w:name="Dark List Accent 6" w:semiHidden="0" w:uiPriority="70" w:unhideWhenUsed="0"/>
+    <w:lsdException w:name="Colorful Shading Accent 6" w:semiHidden="0" w:uiPriority="71" w:unhideWhenUsed="0"/>
+    <w:lsdException w:name="Colorful List Accent 6" w:semiHidden="0" w:uiPriority="72" w:unhideWhenUsed="0"/>
+    <w:lsdException w:name="Colorful Grid Accent 6" w:semiHidden="0" w:uiPriority="73" w:unhideWhenUsed="0"/>
+    <w:lsdException w:name="Subtle Emphasis" w:semiHidden="0" w:uiPriority="19" w:unhideWhenUsed="0" w:qFormat="1"/>
+    <w:lsdException w:name="Intense Emphasis" w:semiHidden="0" w:uiPriority="21" w:unhideWhenUsed="0" w:qFormat="1"/>
+    <w:lsdException w:name="Subtle Reference" w:semiHidden="0" w:uiPriority="31" w:unhideWhenUsed="0" w:qFormat="1"/>
+    <w:lsdException w:name="Intense Reference" w:semiHidden="0" w:uiPriority="32" w:unhideWhenUsed="0" w:qFormat="1"/>
+    <w:lsdException w:name="Book Title" w:semiHidden="0" w:uiPriority="33" w:unhideWhenUsed="0" w:qFormat="1"/>
+    <w:lsdException w:name="Bibliography" w:uiPriority="37"/>
+    <w:lsdException w:name="TOC Heading" w:uiPriority="39" w:qFormat="1"/>
   </w:latentStyles>
   <w:style w:type="paragraph" w:default="1" w:styleId="Normal">
     <w:name w:val="Normal"/>
@@ -2572,7 +1967,7 @@
       <w:color w:val="5A5A5A" w:themeColor="text1" w:themeTint="A5"/>
     </w:rPr>
   </w:style>
-  <w:style w:type="character" w:styleId="Emphaseintense">
+  <w:style w:type="character" w:styleId="Forteaccentuation">
     <w:name w:val="Intense Emphasis"/>
     <w:basedOn w:val="Policepardfaut"/>
     <w:uiPriority w:val="21"/>
@@ -2595,7 +1990,7 @@
       <w:bCs/>
     </w:rPr>
   </w:style>
-  <w:style w:type="paragraph" w:styleId="Pardeliste">
+  <w:style w:type="paragraph" w:styleId="Paragraphedeliste">
     <w:name w:val="List Paragraph"/>
     <w:basedOn w:val="Normal"/>
     <w:uiPriority w:val="34"/>
@@ -2605,6 +2000,717 @@
       <w:ind w:left="720"/>
       <w:contextualSpacing/>
     </w:pPr>
+  </w:style>
+  <w:style w:type="paragraph" w:styleId="Textedebulles">
+    <w:name w:val="Balloon Text"/>
+    <w:basedOn w:val="Normal"/>
+    <w:link w:val="TextedebullesCar"/>
+    <w:uiPriority w:val="99"/>
+    <w:semiHidden/>
+    <w:unhideWhenUsed/>
+    <w:rsid w:val="00427ED0"/>
+    <w:pPr>
+      <w:spacing w:line="240" w:lineRule="auto"/>
+    </w:pPr>
+    <w:rPr>
+      <w:rFonts w:ascii="Lucida Grande" w:hAnsi="Lucida Grande"/>
+      <w:sz w:val="18"/>
+      <w:szCs w:val="18"/>
+    </w:rPr>
+  </w:style>
+  <w:style w:type="character" w:customStyle="1" w:styleId="TextedebullesCar">
+    <w:name w:val="Texte de bulles Car"/>
+    <w:basedOn w:val="Policepardfaut"/>
+    <w:link w:val="Textedebulles"/>
+    <w:uiPriority w:val="99"/>
+    <w:semiHidden/>
+    <w:rsid w:val="00427ED0"/>
+    <w:rPr>
+      <w:rFonts w:ascii="Lucida Grande" w:hAnsi="Lucida Grande"/>
+      <w:sz w:val="18"/>
+      <w:szCs w:val="18"/>
+    </w:rPr>
+  </w:style>
+</w:styles>
+</file>
+
+<file path=word/stylesWithEffects.xml><?xml version="1.0" encoding="utf-8"?>
+<w:styles xmlns:wpc="http://schemas.microsoft.com/office/word/2010/wordprocessingCanvas" xmlns:mo="http://schemas.microsoft.com/office/mac/office/2008/main" xmlns:mc="http://schemas.openxmlformats.org/markup-compatibility/2006" xmlns:mv="urn:schemas-microsoft-com:mac:vml" xmlns:o="urn:schemas-microsoft-com:office:office" xmlns:r="http://schemas.openxmlformats.org/officeDocument/2006/relationships" xmlns:m="http://schemas.openxmlformats.org/officeDocument/2006/math" xmlns:v="urn:schemas-microsoft-com:vml" xmlns:wp14="http://schemas.microsoft.com/office/word/2010/wordprocessingDrawing" xmlns:wp="http://schemas.openxmlformats.org/drawingml/2006/wordprocessingDrawing" xmlns:w10="urn:schemas-microsoft-com:office:word" xmlns:w="http://schemas.openxmlformats.org/wordprocessingml/2006/main" xmlns:w14="http://schemas.microsoft.com/office/word/2010/wordml" xmlns:wpg="http://schemas.microsoft.com/office/word/2010/wordprocessingGroup" xmlns:wpi="http://schemas.microsoft.com/office/word/2010/wordprocessingInk" xmlns:wne="http://schemas.microsoft.com/office/word/2006/wordml" xmlns:wps="http://schemas.microsoft.com/office/word/2010/wordprocessingShape" mc:Ignorable="w14 wp14">
+  <w:docDefaults>
+    <w:rPrDefault>
+      <w:rPr>
+        <w:rFonts w:ascii="Arial" w:eastAsia="Arial" w:hAnsi="Arial" w:cs="Arial"/>
+        <w:color w:val="000000"/>
+        <w:sz w:val="22"/>
+        <w:szCs w:val="22"/>
+        <w:lang w:val="fr-FR" w:eastAsia="fr-FR" w:bidi="ar-SA"/>
+      </w:rPr>
+    </w:rPrDefault>
+    <w:pPrDefault>
+      <w:pPr>
+        <w:spacing w:line="276" w:lineRule="auto"/>
+      </w:pPr>
+    </w:pPrDefault>
+  </w:docDefaults>
+  <w:latentStyles w:defLockedState="0" w:defUIPriority="99" w:defSemiHidden="1" w:defUnhideWhenUsed="1" w:defQFormat="0" w:count="276">
+    <w:lsdException w:name="Normal" w:semiHidden="0" w:uiPriority="0" w:unhideWhenUsed="0" w:qFormat="1"/>
+    <w:lsdException w:name="heading 1" w:semiHidden="0" w:uiPriority="9" w:unhideWhenUsed="0" w:qFormat="1"/>
+    <w:lsdException w:name="heading 2" w:uiPriority="9" w:qFormat="1"/>
+    <w:lsdException w:name="heading 3" w:uiPriority="9" w:qFormat="1"/>
+    <w:lsdException w:name="heading 4" w:uiPriority="9" w:qFormat="1"/>
+    <w:lsdException w:name="heading 5" w:uiPriority="9" w:qFormat="1"/>
+    <w:lsdException w:name="heading 6" w:uiPriority="9" w:qFormat="1"/>
+    <w:lsdException w:name="heading 7" w:uiPriority="9" w:qFormat="1"/>
+    <w:lsdException w:name="heading 8" w:uiPriority="9" w:qFormat="1"/>
+    <w:lsdException w:name="heading 9" w:uiPriority="9" w:qFormat="1"/>
+    <w:lsdException w:name="toc 1" w:uiPriority="39"/>
+    <w:lsdException w:name="toc 2" w:uiPriority="39"/>
+    <w:lsdException w:name="toc 3" w:uiPriority="39"/>
+    <w:lsdException w:name="toc 4" w:uiPriority="39"/>
+    <w:lsdException w:name="toc 5" w:uiPriority="39"/>
+    <w:lsdException w:name="toc 6" w:uiPriority="39"/>
+    <w:lsdException w:name="toc 7" w:uiPriority="39"/>
+    <w:lsdException w:name="toc 8" w:uiPriority="39"/>
+    <w:lsdException w:name="toc 9" w:uiPriority="39"/>
+    <w:lsdException w:name="caption" w:uiPriority="35" w:qFormat="1"/>
+    <w:lsdException w:name="Title" w:semiHidden="0" w:uiPriority="10" w:unhideWhenUsed="0" w:qFormat="1"/>
+    <w:lsdException w:name="Default Paragraph Font" w:uiPriority="1"/>
+    <w:lsdException w:name="Subtitle" w:semiHidden="0" w:uiPriority="11" w:unhideWhenUsed="0" w:qFormat="1"/>
+    <w:lsdException w:name="Strong" w:semiHidden="0" w:uiPriority="22" w:unhideWhenUsed="0" w:qFormat="1"/>
+    <w:lsdException w:name="Emphasis" w:semiHidden="0" w:uiPriority="20" w:unhideWhenUsed="0" w:qFormat="1"/>
+    <w:lsdException w:name="Table Grid" w:semiHidden="0" w:uiPriority="39" w:unhideWhenUsed="0"/>
+    <w:lsdException w:name="Placeholder Text" w:unhideWhenUsed="0"/>
+    <w:lsdException w:name="No Spacing" w:semiHidden="0" w:uiPriority="1" w:unhideWhenUsed="0" w:qFormat="1"/>
+    <w:lsdException w:name="Light Shading" w:semiHidden="0" w:uiPriority="60" w:unhideWhenUsed="0"/>
+    <w:lsdException w:name="Light List" w:semiHidden="0" w:uiPriority="61" w:unhideWhenUsed="0"/>
+    <w:lsdException w:name="Light Grid" w:semiHidden="0" w:uiPriority="62" w:unhideWhenUsed="0"/>
+    <w:lsdException w:name="Medium Shading 1" w:semiHidden="0" w:uiPriority="63" w:unhideWhenUsed="0"/>
+    <w:lsdException w:name="Medium Shading 2" w:semiHidden="0" w:uiPriority="64" w:unhideWhenUsed="0"/>
+    <w:lsdException w:name="Medium List 1" w:semiHidden="0" w:uiPriority="65" w:unhideWhenUsed="0"/>
+    <w:lsdException w:name="Medium List 2" w:semiHidden="0" w:uiPriority="66" w:unhideWhenUsed="0"/>
+    <w:lsdException w:name="Medium Grid 1" w:semiHidden="0" w:uiPriority="67" w:unhideWhenUsed="0"/>
+    <w:lsdException w:name="Medium Grid 2" w:semiHidden="0" w:uiPriority="68" w:unhideWhenUsed="0"/>
+    <w:lsdException w:name="Medium Grid 3" w:semiHidden="0" w:uiPriority="69" w:unhideWhenUsed="0"/>
+    <w:lsdException w:name="Dark List" w:semiHidden="0" w:uiPriority="70" w:unhideWhenUsed="0"/>
+    <w:lsdException w:name="Colorful Shading" w:semiHidden="0" w:uiPriority="71" w:unhideWhenUsed="0"/>
+    <w:lsdException w:name="Colorful List" w:semiHidden="0" w:uiPriority="72" w:unhideWhenUsed="0"/>
+    <w:lsdException w:name="Colorful Grid" w:semiHidden="0" w:uiPriority="73" w:unhideWhenUsed="0"/>
+    <w:lsdException w:name="Light Shading Accent 1" w:semiHidden="0" w:uiPriority="60" w:unhideWhenUsed="0"/>
+    <w:lsdException w:name="Light List Accent 1" w:semiHidden="0" w:uiPriority="61" w:unhideWhenUsed="0"/>
+    <w:lsdException w:name="Light Grid Accent 1" w:semiHidden="0" w:uiPriority="62" w:unhideWhenUsed="0"/>
+    <w:lsdException w:name="Medium Shading 1 Accent 1" w:semiHidden="0" w:uiPriority="63" w:unhideWhenUsed="0"/>
+    <w:lsdException w:name="Medium Shading 2 Accent 1" w:semiHidden="0" w:uiPriority="64" w:unhideWhenUsed="0"/>
+    <w:lsdException w:name="Medium List 1 Accent 1" w:semiHidden="0" w:uiPriority="65" w:unhideWhenUsed="0"/>
+    <w:lsdException w:name="Revision" w:unhideWhenUsed="0"/>
+    <w:lsdException w:name="List Paragraph" w:semiHidden="0" w:uiPriority="34" w:unhideWhenUsed="0" w:qFormat="1"/>
+    <w:lsdException w:name="Quote" w:semiHidden="0" w:uiPriority="29" w:unhideWhenUsed="0" w:qFormat="1"/>
+    <w:lsdException w:name="Intense Quote" w:semiHidden="0" w:uiPriority="30" w:unhideWhenUsed="0" w:qFormat="1"/>
+    <w:lsdException w:name="Medium List 2 Accent 1" w:semiHidden="0" w:uiPriority="66" w:unhideWhenUsed="0"/>
+    <w:lsdException w:name="Medium Grid 1 Accent 1" w:semiHidden="0" w:uiPriority="67" w:unhideWhenUsed="0"/>
+    <w:lsdException w:name="Medium Grid 2 Accent 1" w:semiHidden="0" w:uiPriority="68" w:unhideWhenUsed="0"/>
+    <w:lsdException w:name="Medium Grid 3 Accent 1" w:semiHidden="0" w:uiPriority="69" w:unhideWhenUsed="0"/>
+    <w:lsdException w:name="Dark List Accent 1" w:semiHidden="0" w:uiPriority="70" w:unhideWhenUsed="0"/>
+    <w:lsdException w:name="Colorful Shading Accent 1" w:semiHidden="0" w:uiPriority="71" w:unhideWhenUsed="0"/>
+    <w:lsdException w:name="Colorful List Accent 1" w:semiHidden="0" w:uiPriority="72" w:unhideWhenUsed="0"/>
+    <w:lsdException w:name="Colorful Grid Accent 1" w:semiHidden="0" w:uiPriority="73" w:unhideWhenUsed="0"/>
+    <w:lsdException w:name="Light Shading Accent 2" w:semiHidden="0" w:uiPriority="60" w:unhideWhenUsed="0"/>
+    <w:lsdException w:name="Light List Accent 2" w:semiHidden="0" w:uiPriority="61" w:unhideWhenUsed="0"/>
+    <w:lsdException w:name="Light Grid Accent 2" w:semiHidden="0" w:uiPriority="62" w:unhideWhenUsed="0"/>
+    <w:lsdException w:name="Medium Shading 1 Accent 2" w:semiHidden="0" w:uiPriority="63" w:unhideWhenUsed="0"/>
+    <w:lsdException w:name="Medium Shading 2 Accent 2" w:semiHidden="0" w:uiPriority="64" w:unhideWhenUsed="0"/>
+    <w:lsdException w:name="Medium List 1 Accent 2" w:semiHidden="0" w:uiPriority="65" w:unhideWhenUsed="0"/>
+    <w:lsdException w:name="Medium List 2 Accent 2" w:semiHidden="0" w:uiPriority="66" w:unhideWhenUsed="0"/>
+    <w:lsdException w:name="Medium Grid 1 Accent 2" w:semiHidden="0" w:uiPriority="67" w:unhideWhenUsed="0"/>
+    <w:lsdException w:name="Medium Grid 2 Accent 2" w:semiHidden="0" w:uiPriority="68" w:unhideWhenUsed="0"/>
+    <w:lsdException w:name="Medium Grid 3 Accent 2" w:semiHidden="0" w:uiPriority="69" w:unhideWhenUsed="0"/>
+    <w:lsdException w:name="Dark List Accent 2" w:semiHidden="0" w:uiPriority="70" w:unhideWhenUsed="0"/>
+    <w:lsdException w:name="Colorful Shading Accent 2" w:semiHidden="0" w:uiPriority="71" w:unhideWhenUsed="0"/>
+    <w:lsdException w:name="Colorful List Accent 2" w:semiHidden="0" w:uiPriority="72" w:unhideWhenUsed="0"/>
+    <w:lsdException w:name="Colorful Grid Accent 2" w:semiHidden="0" w:uiPriority="73" w:unhideWhenUsed="0"/>
+    <w:lsdException w:name="Light Shading Accent 3" w:semiHidden="0" w:uiPriority="60" w:unhideWhenUsed="0"/>
+    <w:lsdException w:name="Light List Accent 3" w:semiHidden="0" w:uiPriority="61" w:unhideWhenUsed="0"/>
+    <w:lsdException w:name="Light Grid Accent 3" w:semiHidden="0" w:uiPriority="62" w:unhideWhenUsed="0"/>
+    <w:lsdException w:name="Medium Shading 1 Accent 3" w:semiHidden="0" w:uiPriority="63" w:unhideWhenUsed="0"/>
+    <w:lsdException w:name="Medium Shading 2 Accent 3" w:semiHidden="0" w:uiPriority="64" w:unhideWhenUsed="0"/>
+    <w:lsdException w:name="Medium List 1 Accent 3" w:semiHidden="0" w:uiPriority="65" w:unhideWhenUsed="0"/>
+    <w:lsdException w:name="Medium List 2 Accent 3" w:semiHidden="0" w:uiPriority="66" w:unhideWhenUsed="0"/>
+    <w:lsdException w:name="Medium Grid 1 Accent 3" w:semiHidden="0" w:uiPriority="67" w:unhideWhenUsed="0"/>
+    <w:lsdException w:name="Medium Grid 2 Accent 3" w:semiHidden="0" w:uiPriority="68" w:unhideWhenUsed="0"/>
+    <w:lsdException w:name="Medium Grid 3 Accent 3" w:semiHidden="0" w:uiPriority="69" w:unhideWhenUsed="0"/>
+    <w:lsdException w:name="Dark List Accent 3" w:semiHidden="0" w:uiPriority="70" w:unhideWhenUsed="0"/>
+    <w:lsdException w:name="Colorful Shading Accent 3" w:semiHidden="0" w:uiPriority="71" w:unhideWhenUsed="0"/>
+    <w:lsdException w:name="Colorful List Accent 3" w:semiHidden="0" w:uiPriority="72" w:unhideWhenUsed="0"/>
+    <w:lsdException w:name="Colorful Grid Accent 3" w:semiHidden="0" w:uiPriority="73" w:unhideWhenUsed="0"/>
+    <w:lsdException w:name="Light Shading Accent 4" w:semiHidden="0" w:uiPriority="60" w:unhideWhenUsed="0"/>
+    <w:lsdException w:name="Light List Accent 4" w:semiHidden="0" w:uiPriority="61" w:unhideWhenUsed="0"/>
+    <w:lsdException w:name="Light Grid Accent 4" w:semiHidden="0" w:uiPriority="62" w:unhideWhenUsed="0"/>
+    <w:lsdException w:name="Medium Shading 1 Accent 4" w:semiHidden="0" w:uiPriority="63" w:unhideWhenUsed="0"/>
+    <w:lsdException w:name="Medium Shading 2 Accent 4" w:semiHidden="0" w:uiPriority="64" w:unhideWhenUsed="0"/>
+    <w:lsdException w:name="Medium List 1 Accent 4" w:semiHidden="0" w:uiPriority="65" w:unhideWhenUsed="0"/>
+    <w:lsdException w:name="Medium List 2 Accent 4" w:semiHidden="0" w:uiPriority="66" w:unhideWhenUsed="0"/>
+    <w:lsdException w:name="Medium Grid 1 Accent 4" w:semiHidden="0" w:uiPriority="67" w:unhideWhenUsed="0"/>
+    <w:lsdException w:name="Medium Grid 2 Accent 4" w:semiHidden="0" w:uiPriority="68" w:unhideWhenUsed="0"/>
+    <w:lsdException w:name="Medium Grid 3 Accent 4" w:semiHidden="0" w:uiPriority="69" w:unhideWhenUsed="0"/>
+    <w:lsdException w:name="Dark List Accent 4" w:semiHidden="0" w:uiPriority="70" w:unhideWhenUsed="0"/>
+    <w:lsdException w:name="Colorful Shading Accent 4" w:semiHidden="0" w:uiPriority="71" w:unhideWhenUsed="0"/>
+    <w:lsdException w:name="Colorful List Accent 4" w:semiHidden="0" w:uiPriority="72" w:unhideWhenUsed="0"/>
+    <w:lsdException w:name="Colorful Grid Accent 4" w:semiHidden="0" w:uiPriority="73" w:unhideWhenUsed="0"/>
+    <w:lsdException w:name="Light Shading Accent 5" w:semiHidden="0" w:uiPriority="60" w:unhideWhenUsed="0"/>
+    <w:lsdException w:name="Light List Accent 5" w:semiHidden="0" w:uiPriority="61" w:unhideWhenUsed="0"/>
+    <w:lsdException w:name="Light Grid Accent 5" w:semiHidden="0" w:uiPriority="62" w:unhideWhenUsed="0"/>
+    <w:lsdException w:name="Medium Shading 1 Accent 5" w:semiHidden="0" w:uiPriority="63" w:unhideWhenUsed="0"/>
+    <w:lsdException w:name="Medium Shading 2 Accent 5" w:semiHidden="0" w:uiPriority="64" w:unhideWhenUsed="0"/>
+    <w:lsdException w:name="Medium List 1 Accent 5" w:semiHidden="0" w:uiPriority="65" w:unhideWhenUsed="0"/>
+    <w:lsdException w:name="Medium List 2 Accent 5" w:semiHidden="0" w:uiPriority="66" w:unhideWhenUsed="0"/>
+    <w:lsdException w:name="Medium Grid 1 Accent 5" w:semiHidden="0" w:uiPriority="67" w:unhideWhenUsed="0"/>
+    <w:lsdException w:name="Medium Grid 2 Accent 5" w:semiHidden="0" w:uiPriority="68" w:unhideWhenUsed="0"/>
+    <w:lsdException w:name="Medium Grid 3 Accent 5" w:semiHidden="0" w:uiPriority="69" w:unhideWhenUsed="0"/>
+    <w:lsdException w:name="Dark List Accent 5" w:semiHidden="0" w:uiPriority="70" w:unhideWhenUsed="0"/>
+    <w:lsdException w:name="Colorful Shading Accent 5" w:semiHidden="0" w:uiPriority="71" w:unhideWhenUsed="0"/>
+    <w:lsdException w:name="Colorful List Accent 5" w:semiHidden="0" w:uiPriority="72" w:unhideWhenUsed="0"/>
+    <w:lsdException w:name="Colorful Grid Accent 5" w:semiHidden="0" w:uiPriority="73" w:unhideWhenUsed="0"/>
+    <w:lsdException w:name="Light Shading Accent 6" w:semiHidden="0" w:uiPriority="60" w:unhideWhenUsed="0"/>
+    <w:lsdException w:name="Light List Accent 6" w:semiHidden="0" w:uiPriority="61" w:unhideWhenUsed="0"/>
+    <w:lsdException w:name="Light Grid Accent 6" w:semiHidden="0" w:uiPriority="62" w:unhideWhenUsed="0"/>
+    <w:lsdException w:name="Medium Shading 1 Accent 6" w:semiHidden="0" w:uiPriority="63" w:unhideWhenUsed="0"/>
+    <w:lsdException w:name="Medium Shading 2 Accent 6" w:semiHidden="0" w:uiPriority="64" w:unhideWhenUsed="0"/>
+    <w:lsdException w:name="Medium List 1 Accent 6" w:semiHidden="0" w:uiPriority="65" w:unhideWhenUsed="0"/>
+    <w:lsdException w:name="Medium List 2 Accent 6" w:semiHidden="0" w:uiPriority="66" w:unhideWhenUsed="0"/>
+    <w:lsdException w:name="Medium Grid 1 Accent 6" w:semiHidden="0" w:uiPriority="67" w:unhideWhenUsed="0"/>
+    <w:lsdException w:name="Medium Grid 2 Accent 6" w:semiHidden="0" w:uiPriority="68" w:unhideWhenUsed="0"/>
+    <w:lsdException w:name="Medium Grid 3 Accent 6" w:semiHidden="0" w:uiPriority="69" w:unhideWhenUsed="0"/>
+    <w:lsdException w:name="Dark List Accent 6" w:semiHidden="0" w:uiPriority="70" w:unhideWhenUsed="0"/>
+    <w:lsdException w:name="Colorful Shading Accent 6" w:semiHidden="0" w:uiPriority="71" w:unhideWhenUsed="0"/>
+    <w:lsdException w:name="Colorful List Accent 6" w:semiHidden="0" w:uiPriority="72" w:unhideWhenUsed="0"/>
+    <w:lsdException w:name="Colorful Grid Accent 6" w:semiHidden="0" w:uiPriority="73" w:unhideWhenUsed="0"/>
+    <w:lsdException w:name="Subtle Emphasis" w:semiHidden="0" w:uiPriority="19" w:unhideWhenUsed="0" w:qFormat="1"/>
+    <w:lsdException w:name="Intense Emphasis" w:semiHidden="0" w:uiPriority="21" w:unhideWhenUsed="0" w:qFormat="1"/>
+    <w:lsdException w:name="Subtle Reference" w:semiHidden="0" w:uiPriority="31" w:unhideWhenUsed="0" w:qFormat="1"/>
+    <w:lsdException w:name="Intense Reference" w:semiHidden="0" w:uiPriority="32" w:unhideWhenUsed="0" w:qFormat="1"/>
+    <w:lsdException w:name="Book Title" w:semiHidden="0" w:uiPriority="33" w:unhideWhenUsed="0" w:qFormat="1"/>
+    <w:lsdException w:name="Bibliography" w:uiPriority="37"/>
+    <w:lsdException w:name="TOC Heading" w:uiPriority="39" w:qFormat="1"/>
+  </w:latentStyles>
+  <w:style w:type="paragraph" w:default="1" w:styleId="Normal">
+    <w:name w:val="Normal"/>
+  </w:style>
+  <w:style w:type="paragraph" w:styleId="Titre1">
+    <w:name w:val="heading 1"/>
+    <w:basedOn w:val="Normal"/>
+    <w:next w:val="Normal"/>
+    <w:pPr>
+      <w:keepNext/>
+      <w:keepLines/>
+      <w:spacing w:before="400" w:after="120"/>
+      <w:contextualSpacing/>
+      <w:outlineLvl w:val="0"/>
+    </w:pPr>
+    <w:rPr>
+      <w:sz w:val="40"/>
+      <w:szCs w:val="40"/>
+    </w:rPr>
+  </w:style>
+  <w:style w:type="paragraph" w:styleId="Titre2">
+    <w:name w:val="heading 2"/>
+    <w:basedOn w:val="Normal"/>
+    <w:next w:val="Normal"/>
+    <w:pPr>
+      <w:keepNext/>
+      <w:keepLines/>
+      <w:spacing w:before="360" w:after="120"/>
+      <w:contextualSpacing/>
+      <w:outlineLvl w:val="1"/>
+    </w:pPr>
+    <w:rPr>
+      <w:sz w:val="32"/>
+      <w:szCs w:val="32"/>
+    </w:rPr>
+  </w:style>
+  <w:style w:type="paragraph" w:styleId="Titre3">
+    <w:name w:val="heading 3"/>
+    <w:basedOn w:val="Normal"/>
+    <w:next w:val="Normal"/>
+    <w:pPr>
+      <w:keepNext/>
+      <w:keepLines/>
+      <w:spacing w:before="320" w:after="80"/>
+      <w:contextualSpacing/>
+      <w:outlineLvl w:val="2"/>
+    </w:pPr>
+    <w:rPr>
+      <w:color w:val="434343"/>
+      <w:sz w:val="28"/>
+      <w:szCs w:val="28"/>
+    </w:rPr>
+  </w:style>
+  <w:style w:type="paragraph" w:styleId="Titre4">
+    <w:name w:val="heading 4"/>
+    <w:basedOn w:val="Normal"/>
+    <w:next w:val="Normal"/>
+    <w:pPr>
+      <w:keepNext/>
+      <w:keepLines/>
+      <w:spacing w:before="280" w:after="80"/>
+      <w:contextualSpacing/>
+      <w:outlineLvl w:val="3"/>
+    </w:pPr>
+    <w:rPr>
+      <w:color w:val="666666"/>
+      <w:sz w:val="24"/>
+      <w:szCs w:val="24"/>
+    </w:rPr>
+  </w:style>
+  <w:style w:type="paragraph" w:styleId="Titre5">
+    <w:name w:val="heading 5"/>
+    <w:basedOn w:val="Normal"/>
+    <w:next w:val="Normal"/>
+    <w:pPr>
+      <w:keepNext/>
+      <w:keepLines/>
+      <w:spacing w:before="240" w:after="80"/>
+      <w:contextualSpacing/>
+      <w:outlineLvl w:val="4"/>
+    </w:pPr>
+    <w:rPr>
+      <w:color w:val="666666"/>
+    </w:rPr>
+  </w:style>
+  <w:style w:type="paragraph" w:styleId="Titre6">
+    <w:name w:val="heading 6"/>
+    <w:basedOn w:val="Normal"/>
+    <w:next w:val="Normal"/>
+    <w:pPr>
+      <w:keepNext/>
+      <w:keepLines/>
+      <w:spacing w:before="240" w:after="80"/>
+      <w:contextualSpacing/>
+      <w:outlineLvl w:val="5"/>
+    </w:pPr>
+    <w:rPr>
+      <w:i/>
+      <w:color w:val="666666"/>
+    </w:rPr>
+  </w:style>
+  <w:style w:type="paragraph" w:styleId="Titre7">
+    <w:name w:val="heading 7"/>
+    <w:basedOn w:val="Normal"/>
+    <w:next w:val="Normal"/>
+    <w:link w:val="Titre7Car"/>
+    <w:uiPriority w:val="9"/>
+    <w:unhideWhenUsed/>
+    <w:qFormat/>
+    <w:rsid w:val="002A00FC"/>
+    <w:pPr>
+      <w:keepNext/>
+      <w:keepLines/>
+      <w:spacing w:before="40"/>
+      <w:outlineLvl w:val="6"/>
+    </w:pPr>
+    <w:rPr>
+      <w:rFonts w:asciiTheme="majorHAnsi" w:eastAsiaTheme="majorEastAsia" w:hAnsiTheme="majorHAnsi" w:cstheme="majorBidi"/>
+      <w:i/>
+      <w:iCs/>
+      <w:color w:val="1F4D78" w:themeColor="accent1" w:themeShade="7F"/>
+    </w:rPr>
+  </w:style>
+  <w:style w:type="paragraph" w:styleId="Titre8">
+    <w:name w:val="heading 8"/>
+    <w:basedOn w:val="Normal"/>
+    <w:next w:val="Normal"/>
+    <w:link w:val="Titre8Car"/>
+    <w:uiPriority w:val="9"/>
+    <w:unhideWhenUsed/>
+    <w:qFormat/>
+    <w:rsid w:val="002A00FC"/>
+    <w:pPr>
+      <w:keepNext/>
+      <w:keepLines/>
+      <w:spacing w:before="40"/>
+      <w:outlineLvl w:val="7"/>
+    </w:pPr>
+    <w:rPr>
+      <w:rFonts w:asciiTheme="majorHAnsi" w:eastAsiaTheme="majorEastAsia" w:hAnsiTheme="majorHAnsi" w:cstheme="majorBidi"/>
+      <w:color w:val="272727" w:themeColor="text1" w:themeTint="D8"/>
+      <w:sz w:val="21"/>
+      <w:szCs w:val="21"/>
+    </w:rPr>
+  </w:style>
+  <w:style w:type="character" w:default="1" w:styleId="Policepardfaut">
+    <w:name w:val="Default Paragraph Font"/>
+    <w:uiPriority w:val="1"/>
+    <w:semiHidden/>
+    <w:unhideWhenUsed/>
+  </w:style>
+  <w:style w:type="table" w:default="1" w:styleId="TableauNormal">
+    <w:name w:val="Normal Table"/>
+    <w:uiPriority w:val="99"/>
+    <w:semiHidden/>
+    <w:unhideWhenUsed/>
+    <w:tblPr>
+      <w:tblInd w:w="0" w:type="dxa"/>
+      <w:tblCellMar>
+        <w:top w:w="0" w:type="dxa"/>
+        <w:left w:w="108" w:type="dxa"/>
+        <w:bottom w:w="0" w:type="dxa"/>
+        <w:right w:w="108" w:type="dxa"/>
+      </w:tblCellMar>
+    </w:tblPr>
+  </w:style>
+  <w:style w:type="numbering" w:default="1" w:styleId="Aucuneliste">
+    <w:name w:val="No List"/>
+    <w:uiPriority w:val="99"/>
+    <w:semiHidden/>
+    <w:unhideWhenUsed/>
+  </w:style>
+  <w:style w:type="table" w:customStyle="1" w:styleId="TableNormal">
+    <w:name w:val="Table Normal"/>
+    <w:tblPr>
+      <w:tblCellMar>
+        <w:top w:w="0" w:type="dxa"/>
+        <w:left w:w="0" w:type="dxa"/>
+        <w:bottom w:w="0" w:type="dxa"/>
+        <w:right w:w="0" w:type="dxa"/>
+      </w:tblCellMar>
+    </w:tblPr>
+  </w:style>
+  <w:style w:type="paragraph" w:styleId="Titre">
+    <w:name w:val="Title"/>
+    <w:basedOn w:val="Normal"/>
+    <w:next w:val="Normal"/>
+    <w:pPr>
+      <w:keepNext/>
+      <w:keepLines/>
+      <w:spacing w:after="60"/>
+      <w:contextualSpacing/>
+    </w:pPr>
+    <w:rPr>
+      <w:sz w:val="52"/>
+      <w:szCs w:val="52"/>
+    </w:rPr>
+  </w:style>
+  <w:style w:type="paragraph" w:styleId="Sous-titre">
+    <w:name w:val="Subtitle"/>
+    <w:basedOn w:val="Normal"/>
+    <w:next w:val="Normal"/>
+    <w:pPr>
+      <w:keepNext/>
+      <w:keepLines/>
+      <w:spacing w:after="320"/>
+      <w:contextualSpacing/>
+    </w:pPr>
+    <w:rPr>
+      <w:color w:val="666666"/>
+      <w:sz w:val="30"/>
+      <w:szCs w:val="30"/>
+    </w:rPr>
+  </w:style>
+  <w:style w:type="paragraph" w:styleId="En-ttedetabledesmatires">
+    <w:name w:val="TOC Heading"/>
+    <w:basedOn w:val="Titre1"/>
+    <w:next w:val="Normal"/>
+    <w:uiPriority w:val="39"/>
+    <w:unhideWhenUsed/>
+    <w:qFormat/>
+    <w:rsid w:val="002A00FC"/>
+    <w:pPr>
+      <w:spacing w:before="480" w:after="0"/>
+      <w:contextualSpacing w:val="0"/>
+      <w:outlineLvl w:val="9"/>
+    </w:pPr>
+    <w:rPr>
+      <w:rFonts w:asciiTheme="majorHAnsi" w:eastAsiaTheme="majorEastAsia" w:hAnsiTheme="majorHAnsi" w:cstheme="majorBidi"/>
+      <w:b/>
+      <w:bCs/>
+      <w:color w:val="2E74B5" w:themeColor="accent1" w:themeShade="BF"/>
+      <w:sz w:val="28"/>
+      <w:szCs w:val="28"/>
+    </w:rPr>
+  </w:style>
+  <w:style w:type="paragraph" w:styleId="TM1">
+    <w:name w:val="toc 1"/>
+    <w:basedOn w:val="Normal"/>
+    <w:next w:val="Normal"/>
+    <w:autoRedefine/>
+    <w:uiPriority w:val="39"/>
+    <w:unhideWhenUsed/>
+    <w:rsid w:val="002A00FC"/>
+    <w:pPr>
+      <w:spacing w:before="120"/>
+    </w:pPr>
+    <w:rPr>
+      <w:rFonts w:asciiTheme="minorHAnsi" w:hAnsiTheme="minorHAnsi"/>
+      <w:b/>
+      <w:bCs/>
+      <w:sz w:val="24"/>
+      <w:szCs w:val="24"/>
+    </w:rPr>
+  </w:style>
+  <w:style w:type="character" w:styleId="Lienhypertexte">
+    <w:name w:val="Hyperlink"/>
+    <w:basedOn w:val="Policepardfaut"/>
+    <w:uiPriority w:val="99"/>
+    <w:unhideWhenUsed/>
+    <w:rsid w:val="002A00FC"/>
+    <w:rPr>
+      <w:color w:val="0563C1" w:themeColor="hyperlink"/>
+      <w:u w:val="single"/>
+    </w:rPr>
+  </w:style>
+  <w:style w:type="paragraph" w:styleId="TM2">
+    <w:name w:val="toc 2"/>
+    <w:basedOn w:val="Normal"/>
+    <w:next w:val="Normal"/>
+    <w:autoRedefine/>
+    <w:uiPriority w:val="39"/>
+    <w:unhideWhenUsed/>
+    <w:rsid w:val="002A00FC"/>
+    <w:pPr>
+      <w:ind w:left="220"/>
+    </w:pPr>
+    <w:rPr>
+      <w:rFonts w:asciiTheme="minorHAnsi" w:hAnsiTheme="minorHAnsi"/>
+      <w:b/>
+      <w:bCs/>
+    </w:rPr>
+  </w:style>
+  <w:style w:type="paragraph" w:styleId="TM3">
+    <w:name w:val="toc 3"/>
+    <w:basedOn w:val="Normal"/>
+    <w:next w:val="Normal"/>
+    <w:autoRedefine/>
+    <w:uiPriority w:val="39"/>
+    <w:semiHidden/>
+    <w:unhideWhenUsed/>
+    <w:rsid w:val="002A00FC"/>
+    <w:pPr>
+      <w:ind w:left="440"/>
+    </w:pPr>
+    <w:rPr>
+      <w:rFonts w:asciiTheme="minorHAnsi" w:hAnsiTheme="minorHAnsi"/>
+    </w:rPr>
+  </w:style>
+  <w:style w:type="paragraph" w:styleId="TM4">
+    <w:name w:val="toc 4"/>
+    <w:basedOn w:val="Normal"/>
+    <w:next w:val="Normal"/>
+    <w:autoRedefine/>
+    <w:uiPriority w:val="39"/>
+    <w:semiHidden/>
+    <w:unhideWhenUsed/>
+    <w:rsid w:val="002A00FC"/>
+    <w:pPr>
+      <w:ind w:left="660"/>
+    </w:pPr>
+    <w:rPr>
+      <w:rFonts w:asciiTheme="minorHAnsi" w:hAnsiTheme="minorHAnsi"/>
+      <w:sz w:val="20"/>
+      <w:szCs w:val="20"/>
+    </w:rPr>
+  </w:style>
+  <w:style w:type="paragraph" w:styleId="TM5">
+    <w:name w:val="toc 5"/>
+    <w:basedOn w:val="Normal"/>
+    <w:next w:val="Normal"/>
+    <w:autoRedefine/>
+    <w:uiPriority w:val="39"/>
+    <w:semiHidden/>
+    <w:unhideWhenUsed/>
+    <w:rsid w:val="002A00FC"/>
+    <w:pPr>
+      <w:ind w:left="880"/>
+    </w:pPr>
+    <w:rPr>
+      <w:rFonts w:asciiTheme="minorHAnsi" w:hAnsiTheme="minorHAnsi"/>
+      <w:sz w:val="20"/>
+      <w:szCs w:val="20"/>
+    </w:rPr>
+  </w:style>
+  <w:style w:type="paragraph" w:styleId="TM6">
+    <w:name w:val="toc 6"/>
+    <w:basedOn w:val="Normal"/>
+    <w:next w:val="Normal"/>
+    <w:autoRedefine/>
+    <w:uiPriority w:val="39"/>
+    <w:semiHidden/>
+    <w:unhideWhenUsed/>
+    <w:rsid w:val="002A00FC"/>
+    <w:pPr>
+      <w:ind w:left="1100"/>
+    </w:pPr>
+    <w:rPr>
+      <w:rFonts w:asciiTheme="minorHAnsi" w:hAnsiTheme="minorHAnsi"/>
+      <w:sz w:val="20"/>
+      <w:szCs w:val="20"/>
+    </w:rPr>
+  </w:style>
+  <w:style w:type="paragraph" w:styleId="TM7">
+    <w:name w:val="toc 7"/>
+    <w:basedOn w:val="Normal"/>
+    <w:next w:val="Normal"/>
+    <w:autoRedefine/>
+    <w:uiPriority w:val="39"/>
+    <w:semiHidden/>
+    <w:unhideWhenUsed/>
+    <w:rsid w:val="002A00FC"/>
+    <w:pPr>
+      <w:ind w:left="1320"/>
+    </w:pPr>
+    <w:rPr>
+      <w:rFonts w:asciiTheme="minorHAnsi" w:hAnsiTheme="minorHAnsi"/>
+      <w:sz w:val="20"/>
+      <w:szCs w:val="20"/>
+    </w:rPr>
+  </w:style>
+  <w:style w:type="paragraph" w:styleId="TM8">
+    <w:name w:val="toc 8"/>
+    <w:basedOn w:val="Normal"/>
+    <w:next w:val="Normal"/>
+    <w:autoRedefine/>
+    <w:uiPriority w:val="39"/>
+    <w:semiHidden/>
+    <w:unhideWhenUsed/>
+    <w:rsid w:val="002A00FC"/>
+    <w:pPr>
+      <w:ind w:left="1540"/>
+    </w:pPr>
+    <w:rPr>
+      <w:rFonts w:asciiTheme="minorHAnsi" w:hAnsiTheme="minorHAnsi"/>
+      <w:sz w:val="20"/>
+      <w:szCs w:val="20"/>
+    </w:rPr>
+  </w:style>
+  <w:style w:type="paragraph" w:styleId="TM9">
+    <w:name w:val="toc 9"/>
+    <w:basedOn w:val="Normal"/>
+    <w:next w:val="Normal"/>
+    <w:autoRedefine/>
+    <w:uiPriority w:val="39"/>
+    <w:semiHidden/>
+    <w:unhideWhenUsed/>
+    <w:rsid w:val="002A00FC"/>
+    <w:pPr>
+      <w:ind w:left="1760"/>
+    </w:pPr>
+    <w:rPr>
+      <w:rFonts w:asciiTheme="minorHAnsi" w:hAnsiTheme="minorHAnsi"/>
+      <w:sz w:val="20"/>
+      <w:szCs w:val="20"/>
+    </w:rPr>
+  </w:style>
+  <w:style w:type="character" w:customStyle="1" w:styleId="Titre7Car">
+    <w:name w:val="Titre 7 Car"/>
+    <w:basedOn w:val="Policepardfaut"/>
+    <w:link w:val="Titre7"/>
+    <w:uiPriority w:val="9"/>
+    <w:rsid w:val="002A00FC"/>
+    <w:rPr>
+      <w:rFonts w:asciiTheme="majorHAnsi" w:eastAsiaTheme="majorEastAsia" w:hAnsiTheme="majorHAnsi" w:cstheme="majorBidi"/>
+      <w:i/>
+      <w:iCs/>
+      <w:color w:val="1F4D78" w:themeColor="accent1" w:themeShade="7F"/>
+    </w:rPr>
+  </w:style>
+  <w:style w:type="character" w:customStyle="1" w:styleId="Titre8Car">
+    <w:name w:val="Titre 8 Car"/>
+    <w:basedOn w:val="Policepardfaut"/>
+    <w:link w:val="Titre8"/>
+    <w:uiPriority w:val="9"/>
+    <w:rsid w:val="002A00FC"/>
+    <w:rPr>
+      <w:rFonts w:asciiTheme="majorHAnsi" w:eastAsiaTheme="majorEastAsia" w:hAnsiTheme="majorHAnsi" w:cstheme="majorBidi"/>
+      <w:color w:val="272727" w:themeColor="text1" w:themeTint="D8"/>
+      <w:sz w:val="21"/>
+      <w:szCs w:val="21"/>
+    </w:rPr>
+  </w:style>
+  <w:style w:type="character" w:styleId="Rfrenceintense">
+    <w:name w:val="Intense Reference"/>
+    <w:basedOn w:val="Policepardfaut"/>
+    <w:uiPriority w:val="32"/>
+    <w:qFormat/>
+    <w:rsid w:val="002A00FC"/>
+    <w:rPr>
+      <w:b/>
+      <w:bCs/>
+      <w:smallCaps/>
+      <w:color w:val="5B9BD5" w:themeColor="accent1"/>
+      <w:spacing w:val="5"/>
+    </w:rPr>
+  </w:style>
+  <w:style w:type="character" w:styleId="Rfrenceple">
+    <w:name w:val="Subtle Reference"/>
+    <w:basedOn w:val="Policepardfaut"/>
+    <w:uiPriority w:val="31"/>
+    <w:qFormat/>
+    <w:rsid w:val="002A00FC"/>
+    <w:rPr>
+      <w:smallCaps/>
+      <w:color w:val="5A5A5A" w:themeColor="text1" w:themeTint="A5"/>
+    </w:rPr>
+  </w:style>
+  <w:style w:type="character" w:styleId="Forteaccentuation">
+    <w:name w:val="Intense Emphasis"/>
+    <w:basedOn w:val="Policepardfaut"/>
+    <w:uiPriority w:val="21"/>
+    <w:qFormat/>
+    <w:rsid w:val="002A00FC"/>
+    <w:rPr>
+      <w:i/>
+      <w:iCs/>
+      <w:color w:val="5B9BD5" w:themeColor="accent1"/>
+    </w:rPr>
+  </w:style>
+  <w:style w:type="character" w:styleId="lev">
+    <w:name w:val="Strong"/>
+    <w:basedOn w:val="Policepardfaut"/>
+    <w:uiPriority w:val="22"/>
+    <w:qFormat/>
+    <w:rsid w:val="002A00FC"/>
+    <w:rPr>
+      <w:b/>
+      <w:bCs/>
+    </w:rPr>
+  </w:style>
+  <w:style w:type="paragraph" w:styleId="Paragraphedeliste">
+    <w:name w:val="List Paragraph"/>
+    <w:basedOn w:val="Normal"/>
+    <w:uiPriority w:val="34"/>
+    <w:qFormat/>
+    <w:rsid w:val="002A00FC"/>
+    <w:pPr>
+      <w:ind w:left="720"/>
+      <w:contextualSpacing/>
+    </w:pPr>
+  </w:style>
+  <w:style w:type="paragraph" w:styleId="Textedebulles">
+    <w:name w:val="Balloon Text"/>
+    <w:basedOn w:val="Normal"/>
+    <w:link w:val="TextedebullesCar"/>
+    <w:uiPriority w:val="99"/>
+    <w:semiHidden/>
+    <w:unhideWhenUsed/>
+    <w:rsid w:val="00427ED0"/>
+    <w:pPr>
+      <w:spacing w:line="240" w:lineRule="auto"/>
+    </w:pPr>
+    <w:rPr>
+      <w:rFonts w:ascii="Lucida Grande" w:hAnsi="Lucida Grande"/>
+      <w:sz w:val="18"/>
+      <w:szCs w:val="18"/>
+    </w:rPr>
+  </w:style>
+  <w:style w:type="character" w:customStyle="1" w:styleId="TextedebullesCar">
+    <w:name w:val="Texte de bulles Car"/>
+    <w:basedOn w:val="Policepardfaut"/>
+    <w:link w:val="Textedebulles"/>
+    <w:uiPriority w:val="99"/>
+    <w:semiHidden/>
+    <w:rsid w:val="00427ED0"/>
+    <w:rPr>
+      <w:rFonts w:ascii="Lucida Grande" w:hAnsi="Lucida Grande"/>
+      <w:sz w:val="18"/>
+      <w:szCs w:val="18"/>
+    </w:rPr>
   </w:style>
 </w:styles>
 </file>
@@ -2652,7 +2758,7 @@
     </a:clrScheme>
     <a:fontScheme name="Bureau">
       <a:majorFont>
-        <a:latin typeface="Calibri Light" panose="020F0302020204030204"/>
+        <a:latin typeface="Calibri Light"/>
         <a:ea typeface=""/>
         <a:cs typeface=""/>
         <a:font script="Jpan" typeface="Yu Gothic Light"/>
@@ -2687,7 +2793,7 @@
         <a:font script="Geor" typeface="Sylfaen"/>
       </a:majorFont>
       <a:minorFont>
-        <a:latin typeface="Calibri" panose="020F0502020204030204"/>
+        <a:latin typeface="Calibri"/>
         <a:ea typeface=""/>
         <a:cs typeface=""/>
         <a:font script="Jpan" typeface="Yu Mincho"/>
@@ -2864,7 +2970,7 @@
   <a:extraClrSchemeLst/>
   <a:extLst>
     <a:ext uri="{05A4C25C-085E-4340-85A3-A5531E510DB2}">
-      <thm15:themeFamily xmlns:thm15="http://schemas.microsoft.com/office/thememl/2012/main" name="Office Theme" id="{62F939B6-93AF-4DB8-9C6B-D6C7DFDC589F}" vid="{4A3C46E8-61CC-4603-A589-7422A47A8E4A}"/>
+      <thm15:themeFamily xmlns:thm15="http://schemas.microsoft.com/office/thememl/2012/main" xmlns="" name="Office Theme" id="{62F939B6-93AF-4DB8-9C6B-D6C7DFDC589F}" vid="{4A3C46E8-61CC-4603-A589-7422A47A8E4A}"/>
     </a:ext>
   </a:extLst>
 </a:theme>
@@ -2875,7 +2981,7 @@
 </file>
 
 <file path=customXml/itemProps1.xml><?xml version="1.0" encoding="utf-8"?>
-<ds:datastoreItem xmlns:ds="http://schemas.openxmlformats.org/officeDocument/2006/customXml" ds:itemID="{B140E3D2-178A-384E-A9B2-D946E2C63B0C}">
+<ds:datastoreItem xmlns:ds="http://schemas.openxmlformats.org/officeDocument/2006/customXml" ds:itemID="{A70EA230-6E12-B24C-B776-F03474E66FE7}">
   <ds:schemaRefs>
     <ds:schemaRef ds:uri="http://schemas.openxmlformats.org/officeDocument/2006/bibliography"/>
   </ds:schemaRefs>

</xml_diff>